<commit_message>
RSD 1.0 is created.
</commit_message>
<xml_diff>
--- a/RSD/RSD 0.1.docx
+++ b/RSD/RSD 0.1.docx
@@ -1,6 +1,6 @@
 
 <file path=word/document.xml><?xml version="1.0" encoding="utf-8"?>
-<w:document xmlns:wpc="http://schemas.microsoft.com/office/word/2010/wordprocessingCanvas" xmlns:mc="http://schemas.openxmlformats.org/markup-compatibility/2006" xmlns:o="urn:schemas-microsoft-com:office:office" xmlns:r="http://schemas.openxmlformats.org/officeDocument/2006/relationships" xmlns:m="http://schemas.openxmlformats.org/officeDocument/2006/math" xmlns:v="urn:schemas-microsoft-com:vml" xmlns:wp14="http://schemas.microsoft.com/office/word/2010/wordprocessingDrawing" xmlns:wp="http://schemas.openxmlformats.org/drawingml/2006/wordprocessingDrawing" xmlns:w10="urn:schemas-microsoft-com:office:word" xmlns:w="http://schemas.openxmlformats.org/wordprocessingml/2006/main" xmlns:w14="http://schemas.microsoft.com/office/word/2010/wordml" xmlns:w15="http://schemas.microsoft.com/office/word/2012/wordml" xmlns:wpg="http://schemas.microsoft.com/office/word/2010/wordprocessingGroup" xmlns:wpi="http://schemas.microsoft.com/office/word/2010/wordprocessingInk" xmlns:wne="http://schemas.microsoft.com/office/word/2006/wordml" xmlns:wps="http://schemas.microsoft.com/office/word/2010/wordprocessingShape" mc:Ignorable="w14 w15 wp14">
+<w:document xmlns:wpc="http://schemas.microsoft.com/office/word/2010/wordprocessingCanvas" xmlns:mc="http://schemas.openxmlformats.org/markup-compatibility/2006" xmlns:o="urn:schemas-microsoft-com:office:office" xmlns:r="http://schemas.openxmlformats.org/officeDocument/2006/relationships" xmlns:m="http://schemas.openxmlformats.org/officeDocument/2006/math" xmlns:v="urn:schemas-microsoft-com:vml" xmlns:wp14="http://schemas.microsoft.com/office/word/2010/wordprocessingDrawing" xmlns:wp="http://schemas.openxmlformats.org/drawingml/2006/wordprocessingDrawing" xmlns:w10="urn:schemas-microsoft-com:office:word" xmlns:w="http://schemas.openxmlformats.org/wordprocessingml/2006/main" xmlns:w14="http://schemas.microsoft.com/office/word/2010/wordml" xmlns:wpg="http://schemas.microsoft.com/office/word/2010/wordprocessingGroup" xmlns:wpi="http://schemas.microsoft.com/office/word/2010/wordprocessingInk" xmlns:wne="http://schemas.microsoft.com/office/word/2006/wordml" xmlns:wps="http://schemas.microsoft.com/office/word/2010/wordprocessingShape" mc:Ignorable="w14 wp14">
   <w:body>
     <w:p>
       <w:pPr>
@@ -47,8 +47,21 @@
           <w:szCs w:val="32"/>
           <w:u w:color="000000"/>
         </w:rPr>
-        <w:t>As A Team, Fall 2016</w:t>
+        <w:t>As A Team, Fall 201</w:t>
       </w:r>
+      <w:r>
+        <w:rPr>
+          <w:rFonts w:ascii="Times New Roman"/>
+          <w:b/>
+          <w:bCs/>
+          <w:sz w:val="32"/>
+          <w:szCs w:val="32"/>
+          <w:u w:color="000000"/>
+        </w:rPr>
+        <w:t>5</w:t>
+      </w:r>
+      <w:bookmarkStart w:id="0" w:name="_GoBack"/>
+      <w:bookmarkEnd w:id="0"/>
     </w:p>
     <w:p>
       <w:pPr>
@@ -76,7 +89,6 @@
         </w:rPr>
         <w:t xml:space="preserve">Instructor: Suzan </w:t>
       </w:r>
-      <w:proofErr w:type="spellStart"/>
       <w:r>
         <w:rPr>
           <w:rFonts w:hAnsi="Times New Roman"/>
@@ -137,7 +149,6 @@
         </w:rPr>
         <w:t>ı</w:t>
       </w:r>
-      <w:proofErr w:type="spellEnd"/>
     </w:p>
     <w:p>
       <w:pPr>
@@ -746,7 +757,7 @@
           <w:u w:color="000000"/>
         </w:rPr>
       </w:pPr>
-      <w:bookmarkStart w:id="0" w:name="_Toc432098727"/>
+      <w:bookmarkStart w:id="1" w:name="_Toc432098727"/>
       <w:r>
         <w:rPr>
           <w:rFonts w:ascii="Times New Roman"/>
@@ -756,7 +767,7 @@
         </w:rPr>
         <w:t>Revision History</w:t>
       </w:r>
-      <w:bookmarkEnd w:id="0"/>
+      <w:bookmarkEnd w:id="1"/>
     </w:p>
     <w:p>
       <w:pPr>
@@ -1186,6 +1197,13 @@
     </w:p>
     <w:sdt>
       <w:sdtPr>
+        <w:rPr>
+          <w:rFonts w:ascii="Times New Roman" w:eastAsia="Arial Unicode MS" w:hAnsi="Times New Roman" w:cs="Times New Roman"/>
+          <w:color w:val="auto"/>
+          <w:sz w:val="24"/>
+          <w:szCs w:val="24"/>
+          <w:bdr w:val="nil"/>
+        </w:rPr>
         <w:id w:val="1426075069"/>
         <w:docPartObj>
           <w:docPartGallery w:val="Table of Contents"/>
@@ -1194,14 +1212,9 @@
       </w:sdtPr>
       <w:sdtEndPr>
         <w:rPr>
-          <w:rFonts w:ascii="Times New Roman" w:eastAsia="Arial Unicode MS" w:hAnsi="Times New Roman" w:cs="Times New Roman"/>
           <w:b/>
           <w:bCs/>
           <w:noProof/>
-          <w:color w:val="auto"/>
-          <w:sz w:val="24"/>
-          <w:szCs w:val="24"/>
-          <w:bdr w:val="nil"/>
         </w:rPr>
       </w:sdtEndPr>
       <w:sdtContent>
@@ -1996,8 +2009,6 @@
           <w:lang w:val="en-US"/>
         </w:rPr>
       </w:pPr>
-      <w:bookmarkStart w:id="1" w:name="_GoBack"/>
-      <w:bookmarkEnd w:id="1"/>
     </w:p>
     <w:p>
       <w:pPr>
@@ -2386,15 +2397,7 @@
           <w:u w:color="000000"/>
           <w:lang w:val="en-US"/>
         </w:rPr>
-        <w:t xml:space="preserve"> to obtain better mechanism for</w:t>
-      </w:r>
-      <w:r>
-        <w:rPr>
-          <w:rFonts w:ascii="Calibri" w:eastAsia="Calibri" w:hAnsi="Calibri" w:cs="Calibri"/>
-          <w:u w:color="000000"/>
-          <w:lang w:val="en-US"/>
-        </w:rPr>
-        <w:t xml:space="preserve"> </w:t>
+        <w:t xml:space="preserve"> to obtain better mechanism for </w:t>
       </w:r>
       <w:r>
         <w:rPr>
@@ -3260,13 +3263,7 @@
               <w:rPr>
                 <w:rFonts w:ascii="Trebuchet MS"/>
               </w:rPr>
-              <w:t xml:space="preserve">Members </w:t>
-            </w:r>
-            <w:r>
-              <w:rPr>
-                <w:rFonts w:ascii="Trebuchet MS"/>
-              </w:rPr>
-              <w:t>will be able to search other members and see their personal information.</w:t>
+              <w:t>Members will be able to search other members and see their personal information.</w:t>
             </w:r>
           </w:p>
         </w:tc>
@@ -3341,21 +3338,7 @@
               <w:rPr>
                 <w:rFonts w:ascii="Trebuchet MS"/>
               </w:rPr>
-              <w:t>Semantic tagging (</w:t>
-            </w:r>
-            <w:proofErr w:type="gramStart"/>
-            <w:r>
-              <w:rPr>
-                <w:rFonts w:ascii="Trebuchet MS"/>
-              </w:rPr>
-              <w:t>meta</w:t>
-            </w:r>
-            <w:proofErr w:type="gramEnd"/>
-            <w:r>
-              <w:rPr>
-                <w:rFonts w:ascii="Trebuchet MS"/>
-              </w:rPr>
-              <w:t xml:space="preserve"> information) will be provided.</w:t>
+              <w:t>Semantic tagging (meta information) will be provided.</w:t>
             </w:r>
           </w:p>
           <w:p>
@@ -5047,8 +5030,8 @@
       </w:pPr>
     </w:p>
     <w:sectPr>
-      <w:headerReference w:type="default" r:id="rId8"/>
-      <w:footerReference w:type="default" r:id="rId9"/>
+      <w:headerReference w:type="default" r:id="rId9"/>
+      <w:footerReference w:type="default" r:id="rId10"/>
       <w:pgSz w:w="11906" w:h="16838"/>
       <w:pgMar w:top="1134" w:right="1134" w:bottom="1134" w:left="1134" w:header="709" w:footer="850" w:gutter="0"/>
       <w:cols w:space="708"/>
@@ -5058,7 +5041,7 @@
 </file>
 
 <file path=word/endnotes.xml><?xml version="1.0" encoding="utf-8"?>
-<w:endnotes xmlns:wpc="http://schemas.microsoft.com/office/word/2010/wordprocessingCanvas" xmlns:mc="http://schemas.openxmlformats.org/markup-compatibility/2006" xmlns:o="urn:schemas-microsoft-com:office:office" xmlns:r="http://schemas.openxmlformats.org/officeDocument/2006/relationships" xmlns:m="http://schemas.openxmlformats.org/officeDocument/2006/math" xmlns:v="urn:schemas-microsoft-com:vml" xmlns:wp14="http://schemas.microsoft.com/office/word/2010/wordprocessingDrawing" xmlns:wp="http://schemas.openxmlformats.org/drawingml/2006/wordprocessingDrawing" xmlns:w10="urn:schemas-microsoft-com:office:word" xmlns:w="http://schemas.openxmlformats.org/wordprocessingml/2006/main" xmlns:w14="http://schemas.microsoft.com/office/word/2010/wordml" xmlns:w15="http://schemas.microsoft.com/office/word/2012/wordml" xmlns:wpg="http://schemas.microsoft.com/office/word/2010/wordprocessingGroup" xmlns:wpi="http://schemas.microsoft.com/office/word/2010/wordprocessingInk" xmlns:wne="http://schemas.microsoft.com/office/word/2006/wordml" xmlns:wps="http://schemas.microsoft.com/office/word/2010/wordprocessingShape" mc:Ignorable="w14 w15 wp14">
+<w:endnotes xmlns:wpc="http://schemas.microsoft.com/office/word/2010/wordprocessingCanvas" xmlns:mc="http://schemas.openxmlformats.org/markup-compatibility/2006" xmlns:o="urn:schemas-microsoft-com:office:office" xmlns:r="http://schemas.openxmlformats.org/officeDocument/2006/relationships" xmlns:m="http://schemas.openxmlformats.org/officeDocument/2006/math" xmlns:v="urn:schemas-microsoft-com:vml" xmlns:wp14="http://schemas.microsoft.com/office/word/2010/wordprocessingDrawing" xmlns:wp="http://schemas.openxmlformats.org/drawingml/2006/wordprocessingDrawing" xmlns:w10="urn:schemas-microsoft-com:office:word" xmlns:w="http://schemas.openxmlformats.org/wordprocessingml/2006/main" xmlns:w14="http://schemas.microsoft.com/office/word/2010/wordml" xmlns:wpg="http://schemas.microsoft.com/office/word/2010/wordprocessingGroup" xmlns:wpi="http://schemas.microsoft.com/office/word/2010/wordprocessingInk" xmlns:wne="http://schemas.microsoft.com/office/word/2006/wordml" xmlns:wps="http://schemas.microsoft.com/office/word/2010/wordprocessingShape" mc:Ignorable="w14 wp14">
   <w:endnote w:type="separator" w:id="-1">
     <w:p>
       <w:r>
@@ -5077,13 +5060,13 @@
 </file>
 
 <file path=word/footer1.xml><?xml version="1.0" encoding="utf-8"?>
-<w:ftr xmlns:wpc="http://schemas.microsoft.com/office/word/2010/wordprocessingCanvas" xmlns:mc="http://schemas.openxmlformats.org/markup-compatibility/2006" xmlns:o="urn:schemas-microsoft-com:office:office" xmlns:r="http://schemas.openxmlformats.org/officeDocument/2006/relationships" xmlns:m="http://schemas.openxmlformats.org/officeDocument/2006/math" xmlns:v="urn:schemas-microsoft-com:vml" xmlns:wp14="http://schemas.microsoft.com/office/word/2010/wordprocessingDrawing" xmlns:wp="http://schemas.openxmlformats.org/drawingml/2006/wordprocessingDrawing" xmlns:w10="urn:schemas-microsoft-com:office:word" xmlns:w="http://schemas.openxmlformats.org/wordprocessingml/2006/main" xmlns:w14="http://schemas.microsoft.com/office/word/2010/wordml" xmlns:w15="http://schemas.microsoft.com/office/word/2012/wordml" xmlns:wpg="http://schemas.microsoft.com/office/word/2010/wordprocessingGroup" xmlns:wpi="http://schemas.microsoft.com/office/word/2010/wordprocessingInk" xmlns:wne="http://schemas.microsoft.com/office/word/2006/wordml" xmlns:wps="http://schemas.microsoft.com/office/word/2010/wordprocessingShape" mc:Ignorable="w14 w15 wp14">
+<w:ftr xmlns:wpc="http://schemas.microsoft.com/office/word/2010/wordprocessingCanvas" xmlns:mc="http://schemas.openxmlformats.org/markup-compatibility/2006" xmlns:o="urn:schemas-microsoft-com:office:office" xmlns:r="http://schemas.openxmlformats.org/officeDocument/2006/relationships" xmlns:m="http://schemas.openxmlformats.org/officeDocument/2006/math" xmlns:v="urn:schemas-microsoft-com:vml" xmlns:wp14="http://schemas.microsoft.com/office/word/2010/wordprocessingDrawing" xmlns:wp="http://schemas.openxmlformats.org/drawingml/2006/wordprocessingDrawing" xmlns:w10="urn:schemas-microsoft-com:office:word" xmlns:w="http://schemas.openxmlformats.org/wordprocessingml/2006/main" xmlns:w14="http://schemas.microsoft.com/office/word/2010/wordml" xmlns:wpg="http://schemas.microsoft.com/office/word/2010/wordprocessingGroup" xmlns:wpi="http://schemas.microsoft.com/office/word/2010/wordprocessingInk" xmlns:wne="http://schemas.microsoft.com/office/word/2006/wordml" xmlns:wps="http://schemas.microsoft.com/office/word/2010/wordprocessingShape" mc:Ignorable="w14 wp14">
   <w:p/>
 </w:ftr>
 </file>
 
 <file path=word/footnotes.xml><?xml version="1.0" encoding="utf-8"?>
-<w:footnotes xmlns:wpc="http://schemas.microsoft.com/office/word/2010/wordprocessingCanvas" xmlns:mc="http://schemas.openxmlformats.org/markup-compatibility/2006" xmlns:o="urn:schemas-microsoft-com:office:office" xmlns:r="http://schemas.openxmlformats.org/officeDocument/2006/relationships" xmlns:m="http://schemas.openxmlformats.org/officeDocument/2006/math" xmlns:v="urn:schemas-microsoft-com:vml" xmlns:wp14="http://schemas.microsoft.com/office/word/2010/wordprocessingDrawing" xmlns:wp="http://schemas.openxmlformats.org/drawingml/2006/wordprocessingDrawing" xmlns:w10="urn:schemas-microsoft-com:office:word" xmlns:w="http://schemas.openxmlformats.org/wordprocessingml/2006/main" xmlns:w14="http://schemas.microsoft.com/office/word/2010/wordml" xmlns:w15="http://schemas.microsoft.com/office/word/2012/wordml" xmlns:wpg="http://schemas.microsoft.com/office/word/2010/wordprocessingGroup" xmlns:wpi="http://schemas.microsoft.com/office/word/2010/wordprocessingInk" xmlns:wne="http://schemas.microsoft.com/office/word/2006/wordml" xmlns:wps="http://schemas.microsoft.com/office/word/2010/wordprocessingShape" mc:Ignorable="w14 w15 wp14">
+<w:footnotes xmlns:wpc="http://schemas.microsoft.com/office/word/2010/wordprocessingCanvas" xmlns:mc="http://schemas.openxmlformats.org/markup-compatibility/2006" xmlns:o="urn:schemas-microsoft-com:office:office" xmlns:r="http://schemas.openxmlformats.org/officeDocument/2006/relationships" xmlns:m="http://schemas.openxmlformats.org/officeDocument/2006/math" xmlns:v="urn:schemas-microsoft-com:vml" xmlns:wp14="http://schemas.microsoft.com/office/word/2010/wordprocessingDrawing" xmlns:wp="http://schemas.openxmlformats.org/drawingml/2006/wordprocessingDrawing" xmlns:w10="urn:schemas-microsoft-com:office:word" xmlns:w="http://schemas.openxmlformats.org/wordprocessingml/2006/main" xmlns:w14="http://schemas.microsoft.com/office/word/2010/wordml" xmlns:wpg="http://schemas.microsoft.com/office/word/2010/wordprocessingGroup" xmlns:wpi="http://schemas.microsoft.com/office/word/2010/wordprocessingInk" xmlns:wne="http://schemas.microsoft.com/office/word/2006/wordml" xmlns:wps="http://schemas.microsoft.com/office/word/2010/wordprocessingShape" mc:Ignorable="w14 wp14">
   <w:footnote w:type="separator" w:id="-1">
     <w:p>
       <w:r>
@@ -5102,14 +5085,14 @@
 </file>
 
 <file path=word/header1.xml><?xml version="1.0" encoding="utf-8"?>
-<w:hdr xmlns:wpc="http://schemas.microsoft.com/office/word/2010/wordprocessingCanvas" xmlns:mc="http://schemas.openxmlformats.org/markup-compatibility/2006" xmlns:o="urn:schemas-microsoft-com:office:office" xmlns:r="http://schemas.openxmlformats.org/officeDocument/2006/relationships" xmlns:m="http://schemas.openxmlformats.org/officeDocument/2006/math" xmlns:v="urn:schemas-microsoft-com:vml" xmlns:wp14="http://schemas.microsoft.com/office/word/2010/wordprocessingDrawing" xmlns:wp="http://schemas.openxmlformats.org/drawingml/2006/wordprocessingDrawing" xmlns:w10="urn:schemas-microsoft-com:office:word" xmlns:w="http://schemas.openxmlformats.org/wordprocessingml/2006/main" xmlns:w14="http://schemas.microsoft.com/office/word/2010/wordml" xmlns:w15="http://schemas.microsoft.com/office/word/2012/wordml" xmlns:wpg="http://schemas.microsoft.com/office/word/2010/wordprocessingGroup" xmlns:wpi="http://schemas.microsoft.com/office/word/2010/wordprocessingInk" xmlns:wne="http://schemas.microsoft.com/office/word/2006/wordml" xmlns:wps="http://schemas.microsoft.com/office/word/2010/wordprocessingShape" mc:Ignorable="w14 w15 wp14">
+<w:hdr xmlns:wpc="http://schemas.microsoft.com/office/word/2010/wordprocessingCanvas" xmlns:mc="http://schemas.openxmlformats.org/markup-compatibility/2006" xmlns:o="urn:schemas-microsoft-com:office:office" xmlns:r="http://schemas.openxmlformats.org/officeDocument/2006/relationships" xmlns:m="http://schemas.openxmlformats.org/officeDocument/2006/math" xmlns:v="urn:schemas-microsoft-com:vml" xmlns:wp14="http://schemas.microsoft.com/office/word/2010/wordprocessingDrawing" xmlns:wp="http://schemas.openxmlformats.org/drawingml/2006/wordprocessingDrawing" xmlns:w10="urn:schemas-microsoft-com:office:word" xmlns:w="http://schemas.openxmlformats.org/wordprocessingml/2006/main" xmlns:w14="http://schemas.microsoft.com/office/word/2010/wordml" xmlns:wpg="http://schemas.microsoft.com/office/word/2010/wordprocessingGroup" xmlns:wpi="http://schemas.microsoft.com/office/word/2010/wordprocessingInk" xmlns:wne="http://schemas.microsoft.com/office/word/2006/wordml" xmlns:wps="http://schemas.microsoft.com/office/word/2010/wordprocessingShape" mc:Ignorable="w14 wp14">
   <w:p/>
 </w:hdr>
 </file>
 
 <file path=word/numbering.xml><?xml version="1.0" encoding="utf-8"?>
-<w:numbering xmlns:wpc="http://schemas.microsoft.com/office/word/2010/wordprocessingCanvas" xmlns:mc="http://schemas.openxmlformats.org/markup-compatibility/2006" xmlns:o="urn:schemas-microsoft-com:office:office" xmlns:r="http://schemas.openxmlformats.org/officeDocument/2006/relationships" xmlns:m="http://schemas.openxmlformats.org/officeDocument/2006/math" xmlns:v="urn:schemas-microsoft-com:vml" xmlns:wp14="http://schemas.microsoft.com/office/word/2010/wordprocessingDrawing" xmlns:wp="http://schemas.openxmlformats.org/drawingml/2006/wordprocessingDrawing" xmlns:w10="urn:schemas-microsoft-com:office:word" xmlns:w="http://schemas.openxmlformats.org/wordprocessingml/2006/main" xmlns:w14="http://schemas.microsoft.com/office/word/2010/wordml" xmlns:w15="http://schemas.microsoft.com/office/word/2012/wordml" xmlns:wpg="http://schemas.microsoft.com/office/word/2010/wordprocessingGroup" xmlns:wpi="http://schemas.microsoft.com/office/word/2010/wordprocessingInk" xmlns:wne="http://schemas.microsoft.com/office/word/2006/wordml" xmlns:wps="http://schemas.microsoft.com/office/word/2010/wordprocessingShape" mc:Ignorable="w14 w15 wp14">
-  <w:abstractNum w:abstractNumId="0" w15:restartNumberingAfterBreak="0">
+<w:numbering xmlns:wpc="http://schemas.microsoft.com/office/word/2010/wordprocessingCanvas" xmlns:mc="http://schemas.openxmlformats.org/markup-compatibility/2006" xmlns:o="urn:schemas-microsoft-com:office:office" xmlns:r="http://schemas.openxmlformats.org/officeDocument/2006/relationships" xmlns:m="http://schemas.openxmlformats.org/officeDocument/2006/math" xmlns:v="urn:schemas-microsoft-com:vml" xmlns:wp14="http://schemas.microsoft.com/office/word/2010/wordprocessingDrawing" xmlns:wp="http://schemas.openxmlformats.org/drawingml/2006/wordprocessingDrawing" xmlns:w10="urn:schemas-microsoft-com:office:word" xmlns:w="http://schemas.openxmlformats.org/wordprocessingml/2006/main" xmlns:w14="http://schemas.microsoft.com/office/word/2010/wordml" xmlns:wpg="http://schemas.microsoft.com/office/word/2010/wordprocessingGroup" xmlns:wpi="http://schemas.microsoft.com/office/word/2010/wordprocessingInk" xmlns:wne="http://schemas.microsoft.com/office/word/2006/wordml" xmlns:wps="http://schemas.microsoft.com/office/word/2010/wordprocessingShape" mc:Ignorable="w14 wp14">
+  <w:abstractNum w:abstractNumId="0">
     <w:nsid w:val="020D63BC"/>
     <w:multiLevelType w:val="multilevel"/>
     <w:tmpl w:val="ED8A68A0"/>
@@ -5204,7 +5187,7 @@
       </w:rPr>
     </w:lvl>
   </w:abstractNum>
-  <w:abstractNum w:abstractNumId="1" w15:restartNumberingAfterBreak="0">
+  <w:abstractNum w:abstractNumId="1">
     <w:nsid w:val="03D10FD8"/>
     <w:multiLevelType w:val="multilevel"/>
     <w:tmpl w:val="FDECD99A"/>
@@ -5298,7 +5281,7 @@
       </w:rPr>
     </w:lvl>
   </w:abstractNum>
-  <w:abstractNum w:abstractNumId="2" w15:restartNumberingAfterBreak="0">
+  <w:abstractNum w:abstractNumId="2">
     <w:nsid w:val="0730710B"/>
     <w:multiLevelType w:val="multilevel"/>
     <w:tmpl w:val="FFCCCDAC"/>
@@ -5392,7 +5375,7 @@
       </w:rPr>
     </w:lvl>
   </w:abstractNum>
-  <w:abstractNum w:abstractNumId="3" w15:restartNumberingAfterBreak="0">
+  <w:abstractNum w:abstractNumId="3">
     <w:nsid w:val="096213A5"/>
     <w:multiLevelType w:val="multilevel"/>
     <w:tmpl w:val="BE94EAF0"/>
@@ -5495,7 +5478,7 @@
       </w:rPr>
     </w:lvl>
   </w:abstractNum>
-  <w:abstractNum w:abstractNumId="4" w15:restartNumberingAfterBreak="0">
+  <w:abstractNum w:abstractNumId="4">
     <w:nsid w:val="0B805BEA"/>
     <w:multiLevelType w:val="multilevel"/>
     <w:tmpl w:val="C2525AEA"/>
@@ -5589,7 +5572,7 @@
       </w:rPr>
     </w:lvl>
   </w:abstractNum>
-  <w:abstractNum w:abstractNumId="5" w15:restartNumberingAfterBreak="0">
+  <w:abstractNum w:abstractNumId="5">
     <w:nsid w:val="0D6D3790"/>
     <w:multiLevelType w:val="multilevel"/>
     <w:tmpl w:val="97F63010"/>
@@ -5692,7 +5675,7 @@
       </w:rPr>
     </w:lvl>
   </w:abstractNum>
-  <w:abstractNum w:abstractNumId="6" w15:restartNumberingAfterBreak="0">
+  <w:abstractNum w:abstractNumId="6">
     <w:nsid w:val="0F4205F0"/>
     <w:multiLevelType w:val="multilevel"/>
     <w:tmpl w:val="E174B3D0"/>
@@ -5786,7 +5769,7 @@
       </w:rPr>
     </w:lvl>
   </w:abstractNum>
-  <w:abstractNum w:abstractNumId="7" w15:restartNumberingAfterBreak="0">
+  <w:abstractNum w:abstractNumId="7">
     <w:nsid w:val="1065276C"/>
     <w:multiLevelType w:val="multilevel"/>
     <w:tmpl w:val="07F0F282"/>
@@ -5880,7 +5863,7 @@
       </w:rPr>
     </w:lvl>
   </w:abstractNum>
-  <w:abstractNum w:abstractNumId="8" w15:restartNumberingAfterBreak="0">
+  <w:abstractNum w:abstractNumId="8">
     <w:nsid w:val="123F3280"/>
     <w:multiLevelType w:val="multilevel"/>
     <w:tmpl w:val="2256AE36"/>
@@ -5983,7 +5966,7 @@
       </w:rPr>
     </w:lvl>
   </w:abstractNum>
-  <w:abstractNum w:abstractNumId="9" w15:restartNumberingAfterBreak="0">
+  <w:abstractNum w:abstractNumId="9">
     <w:nsid w:val="147E4E9B"/>
     <w:multiLevelType w:val="multilevel"/>
     <w:tmpl w:val="CE1490F2"/>
@@ -6077,7 +6060,7 @@
       </w:rPr>
     </w:lvl>
   </w:abstractNum>
-  <w:abstractNum w:abstractNumId="10" w15:restartNumberingAfterBreak="0">
+  <w:abstractNum w:abstractNumId="10">
     <w:nsid w:val="16155F74"/>
     <w:multiLevelType w:val="multilevel"/>
     <w:tmpl w:val="41D604A8"/>
@@ -6180,7 +6163,7 @@
       </w:rPr>
     </w:lvl>
   </w:abstractNum>
-  <w:abstractNum w:abstractNumId="11" w15:restartNumberingAfterBreak="0">
+  <w:abstractNum w:abstractNumId="11">
     <w:nsid w:val="17345239"/>
     <w:multiLevelType w:val="multilevel"/>
     <w:tmpl w:val="5A3AFCD4"/>
@@ -6274,7 +6257,7 @@
       </w:rPr>
     </w:lvl>
   </w:abstractNum>
-  <w:abstractNum w:abstractNumId="12" w15:restartNumberingAfterBreak="0">
+  <w:abstractNum w:abstractNumId="12">
     <w:nsid w:val="175B27D1"/>
     <w:multiLevelType w:val="multilevel"/>
     <w:tmpl w:val="82D22B9E"/>
@@ -6368,7 +6351,7 @@
       </w:rPr>
     </w:lvl>
   </w:abstractNum>
-  <w:abstractNum w:abstractNumId="13" w15:restartNumberingAfterBreak="0">
+  <w:abstractNum w:abstractNumId="13">
     <w:nsid w:val="199641E1"/>
     <w:multiLevelType w:val="multilevel"/>
     <w:tmpl w:val="3FF05B04"/>
@@ -6463,7 +6446,7 @@
       </w:rPr>
     </w:lvl>
   </w:abstractNum>
-  <w:abstractNum w:abstractNumId="14" w15:restartNumberingAfterBreak="0">
+  <w:abstractNum w:abstractNumId="14">
     <w:nsid w:val="1B734569"/>
     <w:multiLevelType w:val="multilevel"/>
     <w:tmpl w:val="27DA43C6"/>
@@ -6557,7 +6540,7 @@
       </w:rPr>
     </w:lvl>
   </w:abstractNum>
-  <w:abstractNum w:abstractNumId="15" w15:restartNumberingAfterBreak="0">
+  <w:abstractNum w:abstractNumId="15">
     <w:nsid w:val="1CD71731"/>
     <w:multiLevelType w:val="multilevel"/>
     <w:tmpl w:val="D7382696"/>
@@ -6651,7 +6634,7 @@
       </w:rPr>
     </w:lvl>
   </w:abstractNum>
-  <w:abstractNum w:abstractNumId="16" w15:restartNumberingAfterBreak="0">
+  <w:abstractNum w:abstractNumId="16">
     <w:nsid w:val="1CEF3A88"/>
     <w:multiLevelType w:val="multilevel"/>
     <w:tmpl w:val="5B64888A"/>
@@ -6745,7 +6728,7 @@
       </w:rPr>
     </w:lvl>
   </w:abstractNum>
-  <w:abstractNum w:abstractNumId="17" w15:restartNumberingAfterBreak="0">
+  <w:abstractNum w:abstractNumId="17">
     <w:nsid w:val="1D211FFC"/>
     <w:multiLevelType w:val="multilevel"/>
     <w:tmpl w:val="91584A5C"/>
@@ -6839,7 +6822,7 @@
       </w:rPr>
     </w:lvl>
   </w:abstractNum>
-  <w:abstractNum w:abstractNumId="18" w15:restartNumberingAfterBreak="0">
+  <w:abstractNum w:abstractNumId="18">
     <w:nsid w:val="1F7040A9"/>
     <w:multiLevelType w:val="multilevel"/>
     <w:tmpl w:val="B5225FD6"/>
@@ -6942,7 +6925,7 @@
       </w:rPr>
     </w:lvl>
   </w:abstractNum>
-  <w:abstractNum w:abstractNumId="19" w15:restartNumberingAfterBreak="0">
+  <w:abstractNum w:abstractNumId="19">
     <w:nsid w:val="25EA34B9"/>
     <w:multiLevelType w:val="multilevel"/>
     <w:tmpl w:val="B79A0CB4"/>
@@ -7036,7 +7019,7 @@
       </w:rPr>
     </w:lvl>
   </w:abstractNum>
-  <w:abstractNum w:abstractNumId="20" w15:restartNumberingAfterBreak="0">
+  <w:abstractNum w:abstractNumId="20">
     <w:nsid w:val="276B6690"/>
     <w:multiLevelType w:val="multilevel"/>
     <w:tmpl w:val="E338611E"/>
@@ -7139,7 +7122,7 @@
       </w:rPr>
     </w:lvl>
   </w:abstractNum>
-  <w:abstractNum w:abstractNumId="21" w15:restartNumberingAfterBreak="0">
+  <w:abstractNum w:abstractNumId="21">
     <w:nsid w:val="29154E73"/>
     <w:multiLevelType w:val="multilevel"/>
     <w:tmpl w:val="C44AF420"/>
@@ -7233,7 +7216,7 @@
       </w:rPr>
     </w:lvl>
   </w:abstractNum>
-  <w:abstractNum w:abstractNumId="22" w15:restartNumberingAfterBreak="0">
+  <w:abstractNum w:abstractNumId="22">
     <w:nsid w:val="2945682D"/>
     <w:multiLevelType w:val="multilevel"/>
     <w:tmpl w:val="9E0EEFBE"/>
@@ -7327,7 +7310,7 @@
       </w:rPr>
     </w:lvl>
   </w:abstractNum>
-  <w:abstractNum w:abstractNumId="23" w15:restartNumberingAfterBreak="0">
+  <w:abstractNum w:abstractNumId="23">
     <w:nsid w:val="297701E6"/>
     <w:multiLevelType w:val="multilevel"/>
     <w:tmpl w:val="10667A54"/>
@@ -7430,7 +7413,7 @@
       </w:rPr>
     </w:lvl>
   </w:abstractNum>
-  <w:abstractNum w:abstractNumId="24" w15:restartNumberingAfterBreak="0">
+  <w:abstractNum w:abstractNumId="24">
     <w:nsid w:val="2A5D6360"/>
     <w:multiLevelType w:val="multilevel"/>
     <w:tmpl w:val="46DAA7BA"/>
@@ -7524,7 +7507,7 @@
       </w:rPr>
     </w:lvl>
   </w:abstractNum>
-  <w:abstractNum w:abstractNumId="25" w15:restartNumberingAfterBreak="0">
+  <w:abstractNum w:abstractNumId="25">
     <w:nsid w:val="2B6E5617"/>
     <w:multiLevelType w:val="multilevel"/>
     <w:tmpl w:val="FBBC1546"/>
@@ -7618,7 +7601,7 @@
       </w:rPr>
     </w:lvl>
   </w:abstractNum>
-  <w:abstractNum w:abstractNumId="26" w15:restartNumberingAfterBreak="0">
+  <w:abstractNum w:abstractNumId="26">
     <w:nsid w:val="2EA1092A"/>
     <w:multiLevelType w:val="multilevel"/>
     <w:tmpl w:val="5F4C542A"/>
@@ -7712,7 +7695,7 @@
       </w:rPr>
     </w:lvl>
   </w:abstractNum>
-  <w:abstractNum w:abstractNumId="27" w15:restartNumberingAfterBreak="0">
+  <w:abstractNum w:abstractNumId="27">
     <w:nsid w:val="2F423B19"/>
     <w:multiLevelType w:val="multilevel"/>
     <w:tmpl w:val="F98063BE"/>
@@ -7806,7 +7789,7 @@
       </w:rPr>
     </w:lvl>
   </w:abstractNum>
-  <w:abstractNum w:abstractNumId="28" w15:restartNumberingAfterBreak="0">
+  <w:abstractNum w:abstractNumId="28">
     <w:nsid w:val="30DC1941"/>
     <w:multiLevelType w:val="multilevel"/>
     <w:tmpl w:val="09E864CC"/>
@@ -7900,7 +7883,7 @@
       </w:rPr>
     </w:lvl>
   </w:abstractNum>
-  <w:abstractNum w:abstractNumId="29" w15:restartNumberingAfterBreak="0">
+  <w:abstractNum w:abstractNumId="29">
     <w:nsid w:val="334F2CA1"/>
     <w:multiLevelType w:val="multilevel"/>
     <w:tmpl w:val="C4C67ED8"/>
@@ -7994,7 +7977,7 @@
       </w:rPr>
     </w:lvl>
   </w:abstractNum>
-  <w:abstractNum w:abstractNumId="30" w15:restartNumberingAfterBreak="0">
+  <w:abstractNum w:abstractNumId="30">
     <w:nsid w:val="34ED22C8"/>
     <w:multiLevelType w:val="multilevel"/>
     <w:tmpl w:val="0B38E094"/>
@@ -8097,7 +8080,7 @@
       </w:rPr>
     </w:lvl>
   </w:abstractNum>
-  <w:abstractNum w:abstractNumId="31" w15:restartNumberingAfterBreak="0">
+  <w:abstractNum w:abstractNumId="31">
     <w:nsid w:val="383502DA"/>
     <w:multiLevelType w:val="multilevel"/>
     <w:tmpl w:val="3D4C0C7C"/>
@@ -8191,7 +8174,7 @@
       </w:rPr>
     </w:lvl>
   </w:abstractNum>
-  <w:abstractNum w:abstractNumId="32" w15:restartNumberingAfterBreak="0">
+  <w:abstractNum w:abstractNumId="32">
     <w:nsid w:val="40385D32"/>
     <w:multiLevelType w:val="multilevel"/>
     <w:tmpl w:val="3F3082C6"/>
@@ -8285,7 +8268,7 @@
       </w:rPr>
     </w:lvl>
   </w:abstractNum>
-  <w:abstractNum w:abstractNumId="33" w15:restartNumberingAfterBreak="0">
+  <w:abstractNum w:abstractNumId="33">
     <w:nsid w:val="41407998"/>
     <w:multiLevelType w:val="multilevel"/>
     <w:tmpl w:val="43544D00"/>
@@ -8379,7 +8362,7 @@
       </w:rPr>
     </w:lvl>
   </w:abstractNum>
-  <w:abstractNum w:abstractNumId="34" w15:restartNumberingAfterBreak="0">
+  <w:abstractNum w:abstractNumId="34">
     <w:nsid w:val="42DB0F6E"/>
     <w:multiLevelType w:val="multilevel"/>
     <w:tmpl w:val="2D5A3376"/>
@@ -8473,7 +8456,7 @@
       </w:rPr>
     </w:lvl>
   </w:abstractNum>
-  <w:abstractNum w:abstractNumId="35" w15:restartNumberingAfterBreak="0">
+  <w:abstractNum w:abstractNumId="35">
     <w:nsid w:val="45D24573"/>
     <w:multiLevelType w:val="multilevel"/>
     <w:tmpl w:val="208CE4A8"/>
@@ -8738,7 +8721,7 @@
       </w:rPr>
     </w:lvl>
   </w:abstractNum>
-  <w:abstractNum w:abstractNumId="36" w15:restartNumberingAfterBreak="0">
+  <w:abstractNum w:abstractNumId="36">
     <w:nsid w:val="4B663E5E"/>
     <w:multiLevelType w:val="multilevel"/>
     <w:tmpl w:val="C3F89484"/>
@@ -8833,7 +8816,7 @@
       </w:rPr>
     </w:lvl>
   </w:abstractNum>
-  <w:abstractNum w:abstractNumId="37" w15:restartNumberingAfterBreak="0">
+  <w:abstractNum w:abstractNumId="37">
     <w:nsid w:val="4C065555"/>
     <w:multiLevelType w:val="multilevel"/>
     <w:tmpl w:val="A8EC18D6"/>
@@ -8936,7 +8919,7 @@
       </w:rPr>
     </w:lvl>
   </w:abstractNum>
-  <w:abstractNum w:abstractNumId="38" w15:restartNumberingAfterBreak="0">
+  <w:abstractNum w:abstractNumId="38">
     <w:nsid w:val="51C530AF"/>
     <w:multiLevelType w:val="multilevel"/>
     <w:tmpl w:val="E000EE6C"/>
@@ -9030,7 +9013,7 @@
       </w:rPr>
     </w:lvl>
   </w:abstractNum>
-  <w:abstractNum w:abstractNumId="39" w15:restartNumberingAfterBreak="0">
+  <w:abstractNum w:abstractNumId="39">
     <w:nsid w:val="58005252"/>
     <w:multiLevelType w:val="multilevel"/>
     <w:tmpl w:val="CC7E8DEE"/>
@@ -9125,7 +9108,7 @@
       </w:rPr>
     </w:lvl>
   </w:abstractNum>
-  <w:abstractNum w:abstractNumId="40" w15:restartNumberingAfterBreak="0">
+  <w:abstractNum w:abstractNumId="40">
     <w:nsid w:val="5ED5559C"/>
     <w:multiLevelType w:val="multilevel"/>
     <w:tmpl w:val="ED544F56"/>
@@ -9229,7 +9212,7 @@
       </w:rPr>
     </w:lvl>
   </w:abstractNum>
-  <w:abstractNum w:abstractNumId="41" w15:restartNumberingAfterBreak="0">
+  <w:abstractNum w:abstractNumId="41">
     <w:nsid w:val="621D3234"/>
     <w:multiLevelType w:val="multilevel"/>
     <w:tmpl w:val="623C255C"/>
@@ -9495,7 +9478,7 @@
       </w:rPr>
     </w:lvl>
   </w:abstractNum>
-  <w:abstractNum w:abstractNumId="42" w15:restartNumberingAfterBreak="0">
+  <w:abstractNum w:abstractNumId="42">
     <w:nsid w:val="64387FFE"/>
     <w:multiLevelType w:val="multilevel"/>
     <w:tmpl w:val="0F188302"/>
@@ -9589,7 +9572,7 @@
       </w:rPr>
     </w:lvl>
   </w:abstractNum>
-  <w:abstractNum w:abstractNumId="43" w15:restartNumberingAfterBreak="0">
+  <w:abstractNum w:abstractNumId="43">
     <w:nsid w:val="65483B65"/>
     <w:multiLevelType w:val="multilevel"/>
     <w:tmpl w:val="BB2C0EC8"/>
@@ -9683,7 +9666,7 @@
       </w:rPr>
     </w:lvl>
   </w:abstractNum>
-  <w:abstractNum w:abstractNumId="44" w15:restartNumberingAfterBreak="0">
+  <w:abstractNum w:abstractNumId="44">
     <w:nsid w:val="690410E6"/>
     <w:multiLevelType w:val="multilevel"/>
     <w:tmpl w:val="1B445946"/>
@@ -9777,7 +9760,7 @@
       </w:rPr>
     </w:lvl>
   </w:abstractNum>
-  <w:abstractNum w:abstractNumId="45" w15:restartNumberingAfterBreak="0">
+  <w:abstractNum w:abstractNumId="45">
     <w:nsid w:val="6B5B4477"/>
     <w:multiLevelType w:val="multilevel"/>
     <w:tmpl w:val="9762089A"/>
@@ -9880,7 +9863,7 @@
       </w:rPr>
     </w:lvl>
   </w:abstractNum>
-  <w:abstractNum w:abstractNumId="46" w15:restartNumberingAfterBreak="0">
+  <w:abstractNum w:abstractNumId="46">
     <w:nsid w:val="75FC04BC"/>
     <w:multiLevelType w:val="multilevel"/>
     <w:tmpl w:val="986CE59C"/>
@@ -9983,7 +9966,7 @@
       </w:rPr>
     </w:lvl>
   </w:abstractNum>
-  <w:abstractNum w:abstractNumId="47" w15:restartNumberingAfterBreak="0">
+  <w:abstractNum w:abstractNumId="47">
     <w:nsid w:val="779F5B70"/>
     <w:multiLevelType w:val="multilevel"/>
     <w:tmpl w:val="48704AAC"/>
@@ -10077,7 +10060,7 @@
       </w:rPr>
     </w:lvl>
   </w:abstractNum>
-  <w:abstractNum w:abstractNumId="48" w15:restartNumberingAfterBreak="0">
+  <w:abstractNum w:abstractNumId="48">
     <w:nsid w:val="783605D8"/>
     <w:multiLevelType w:val="multilevel"/>
     <w:tmpl w:val="D472C900"/>
@@ -10171,7 +10154,7 @@
       </w:rPr>
     </w:lvl>
   </w:abstractNum>
-  <w:abstractNum w:abstractNumId="49" w15:restartNumberingAfterBreak="0">
+  <w:abstractNum w:abstractNumId="49">
     <w:nsid w:val="7DC25EB0"/>
     <w:multiLevelType w:val="multilevel"/>
     <w:tmpl w:val="988CDA74"/>
@@ -10420,7 +10403,7 @@
 </file>
 
 <file path=word/styles.xml><?xml version="1.0" encoding="utf-8"?>
-<w:styles xmlns:mc="http://schemas.openxmlformats.org/markup-compatibility/2006" xmlns:r="http://schemas.openxmlformats.org/officeDocument/2006/relationships" xmlns:w="http://schemas.openxmlformats.org/wordprocessingml/2006/main" xmlns:w14="http://schemas.microsoft.com/office/word/2010/wordml" xmlns:w15="http://schemas.microsoft.com/office/word/2012/wordml" mc:Ignorable="w14 w15">
+<w:styles xmlns:mc="http://schemas.openxmlformats.org/markup-compatibility/2006" xmlns:r="http://schemas.openxmlformats.org/officeDocument/2006/relationships" xmlns:w="http://schemas.openxmlformats.org/wordprocessingml/2006/main" xmlns:w14="http://schemas.microsoft.com/office/word/2010/wordml" mc:Ignorable="w14">
   <w:docDefaults>
     <w:rPrDefault>
       <w:rPr>
@@ -10442,378 +10425,516 @@
       </w:pPr>
     </w:pPrDefault>
   </w:docDefaults>
-  <w:latentStyles w:defLockedState="0" w:defUIPriority="99" w:defSemiHidden="0" w:defUnhideWhenUsed="0" w:defQFormat="0" w:count="371">
-    <w:lsdException w:name="Normal" w:uiPriority="0" w:qFormat="1"/>
-    <w:lsdException w:name="heading 1" w:uiPriority="9" w:qFormat="1"/>
-    <w:lsdException w:name="heading 2" w:semiHidden="1" w:uiPriority="9" w:unhideWhenUsed="1" w:qFormat="1"/>
-    <w:lsdException w:name="heading 3" w:semiHidden="1" w:uiPriority="9" w:unhideWhenUsed="1" w:qFormat="1"/>
-    <w:lsdException w:name="heading 4" w:semiHidden="1" w:uiPriority="9" w:unhideWhenUsed="1" w:qFormat="1"/>
-    <w:lsdException w:name="heading 5" w:semiHidden="1" w:uiPriority="9" w:unhideWhenUsed="1" w:qFormat="1"/>
-    <w:lsdException w:name="heading 6" w:semiHidden="1" w:uiPriority="9" w:unhideWhenUsed="1" w:qFormat="1"/>
-    <w:lsdException w:name="heading 7" w:semiHidden="1" w:uiPriority="9" w:unhideWhenUsed="1" w:qFormat="1"/>
-    <w:lsdException w:name="heading 8" w:semiHidden="1" w:uiPriority="9" w:unhideWhenUsed="1" w:qFormat="1"/>
-    <w:lsdException w:name="heading 9" w:semiHidden="1" w:uiPriority="9" w:unhideWhenUsed="1" w:qFormat="1"/>
-    <w:lsdException w:name="index 1" w:semiHidden="1" w:unhideWhenUsed="1"/>
-    <w:lsdException w:name="index 2" w:semiHidden="1" w:unhideWhenUsed="1"/>
-    <w:lsdException w:name="index 3" w:semiHidden="1" w:unhideWhenUsed="1"/>
-    <w:lsdException w:name="index 4" w:semiHidden="1" w:unhideWhenUsed="1"/>
-    <w:lsdException w:name="index 5" w:semiHidden="1" w:unhideWhenUsed="1"/>
-    <w:lsdException w:name="index 6" w:semiHidden="1" w:unhideWhenUsed="1"/>
-    <w:lsdException w:name="index 7" w:semiHidden="1" w:unhideWhenUsed="1"/>
-    <w:lsdException w:name="index 8" w:semiHidden="1" w:unhideWhenUsed="1"/>
-    <w:lsdException w:name="index 9" w:semiHidden="1" w:unhideWhenUsed="1"/>
-    <w:lsdException w:name="toc 1" w:semiHidden="1" w:uiPriority="39" w:unhideWhenUsed="1"/>
-    <w:lsdException w:name="toc 2" w:semiHidden="1" w:uiPriority="39" w:unhideWhenUsed="1"/>
-    <w:lsdException w:name="toc 3" w:semiHidden="1" w:uiPriority="39" w:unhideWhenUsed="1"/>
-    <w:lsdException w:name="toc 4" w:semiHidden="1" w:uiPriority="39" w:unhideWhenUsed="1"/>
-    <w:lsdException w:name="toc 5" w:semiHidden="1" w:uiPriority="39" w:unhideWhenUsed="1"/>
-    <w:lsdException w:name="toc 6" w:semiHidden="1" w:uiPriority="39" w:unhideWhenUsed="1"/>
-    <w:lsdException w:name="toc 7" w:semiHidden="1" w:uiPriority="39" w:unhideWhenUsed="1"/>
-    <w:lsdException w:name="toc 8" w:semiHidden="1" w:uiPriority="39" w:unhideWhenUsed="1"/>
-    <w:lsdException w:name="toc 9" w:semiHidden="1" w:uiPriority="39" w:unhideWhenUsed="1"/>
-    <w:lsdException w:name="Normal Indent" w:semiHidden="1" w:unhideWhenUsed="1"/>
-    <w:lsdException w:name="footnote text" w:semiHidden="1" w:unhideWhenUsed="1"/>
-    <w:lsdException w:name="annotation text" w:semiHidden="1" w:unhideWhenUsed="1"/>
-    <w:lsdException w:name="header" w:semiHidden="1" w:unhideWhenUsed="1"/>
-    <w:lsdException w:name="footer" w:semiHidden="1" w:unhideWhenUsed="1"/>
-    <w:lsdException w:name="index heading" w:semiHidden="1" w:unhideWhenUsed="1"/>
-    <w:lsdException w:name="caption" w:semiHidden="1" w:uiPriority="35" w:unhideWhenUsed="1" w:qFormat="1"/>
-    <w:lsdException w:name="table of figures" w:semiHidden="1" w:unhideWhenUsed="1"/>
-    <w:lsdException w:name="envelope address" w:semiHidden="1" w:unhideWhenUsed="1"/>
-    <w:lsdException w:name="envelope return" w:semiHidden="1" w:unhideWhenUsed="1"/>
-    <w:lsdException w:name="footnote reference" w:semiHidden="1" w:unhideWhenUsed="1"/>
-    <w:lsdException w:name="annotation reference" w:semiHidden="1" w:unhideWhenUsed="1"/>
-    <w:lsdException w:name="line number" w:semiHidden="1" w:unhideWhenUsed="1"/>
-    <w:lsdException w:name="page number" w:semiHidden="1" w:unhideWhenUsed="1"/>
-    <w:lsdException w:name="endnote reference" w:semiHidden="1" w:unhideWhenUsed="1"/>
-    <w:lsdException w:name="endnote text" w:semiHidden="1" w:unhideWhenUsed="1"/>
-    <w:lsdException w:name="table of authorities" w:semiHidden="1" w:unhideWhenUsed="1"/>
-    <w:lsdException w:name="macro" w:semiHidden="1" w:unhideWhenUsed="1"/>
-    <w:lsdException w:name="toa heading" w:semiHidden="1" w:unhideWhenUsed="1"/>
-    <w:lsdException w:name="List" w:semiHidden="1" w:unhideWhenUsed="1"/>
-    <w:lsdException w:name="List Bullet" w:semiHidden="1" w:unhideWhenUsed="1"/>
-    <w:lsdException w:name="List Number" w:semiHidden="1" w:unhideWhenUsed="1"/>
-    <w:lsdException w:name="List 2" w:semiHidden="1" w:unhideWhenUsed="1"/>
-    <w:lsdException w:name="List 3" w:semiHidden="1" w:unhideWhenUsed="1"/>
-    <w:lsdException w:name="List 4" w:semiHidden="1" w:unhideWhenUsed="1"/>
-    <w:lsdException w:name="List 5" w:semiHidden="1" w:unhideWhenUsed="1"/>
-    <w:lsdException w:name="List Bullet 2" w:semiHidden="1" w:unhideWhenUsed="1"/>
-    <w:lsdException w:name="List Bullet 3" w:semiHidden="1" w:unhideWhenUsed="1"/>
-    <w:lsdException w:name="List Bullet 4" w:semiHidden="1" w:unhideWhenUsed="1"/>
-    <w:lsdException w:name="List Bullet 5" w:semiHidden="1" w:unhideWhenUsed="1"/>
-    <w:lsdException w:name="List Number 2" w:semiHidden="1" w:unhideWhenUsed="1"/>
-    <w:lsdException w:name="List Number 3" w:semiHidden="1" w:unhideWhenUsed="1"/>
-    <w:lsdException w:name="List Number 4" w:semiHidden="1" w:unhideWhenUsed="1"/>
-    <w:lsdException w:name="List Number 5" w:semiHidden="1" w:unhideWhenUsed="1"/>
-    <w:lsdException w:name="Title" w:uiPriority="10" w:qFormat="1"/>
-    <w:lsdException w:name="Closing" w:semiHidden="1" w:unhideWhenUsed="1"/>
-    <w:lsdException w:name="Signature" w:semiHidden="1" w:unhideWhenUsed="1"/>
-    <w:lsdException w:name="Default Paragraph Font" w:semiHidden="1" w:uiPriority="1" w:unhideWhenUsed="1"/>
-    <w:lsdException w:name="Body Text" w:semiHidden="1" w:unhideWhenUsed="1"/>
-    <w:lsdException w:name="Body Text Indent" w:semiHidden="1" w:unhideWhenUsed="1"/>
-    <w:lsdException w:name="List Continue" w:semiHidden="1" w:unhideWhenUsed="1"/>
-    <w:lsdException w:name="List Continue 2" w:semiHidden="1" w:unhideWhenUsed="1"/>
-    <w:lsdException w:name="List Continue 3" w:semiHidden="1" w:unhideWhenUsed="1"/>
-    <w:lsdException w:name="List Continue 4" w:semiHidden="1" w:unhideWhenUsed="1"/>
-    <w:lsdException w:name="List Continue 5" w:semiHidden="1" w:unhideWhenUsed="1"/>
-    <w:lsdException w:name="Message Header" w:semiHidden="1" w:unhideWhenUsed="1"/>
-    <w:lsdException w:name="Subtitle" w:uiPriority="11" w:qFormat="1"/>
-    <w:lsdException w:name="Salutation" w:semiHidden="1" w:unhideWhenUsed="1"/>
-    <w:lsdException w:name="Date" w:semiHidden="1" w:unhideWhenUsed="1"/>
-    <w:lsdException w:name="Body Text First Indent" w:semiHidden="1" w:unhideWhenUsed="1"/>
-    <w:lsdException w:name="Body Text First Indent 2" w:semiHidden="1" w:unhideWhenUsed="1"/>
-    <w:lsdException w:name="Note Heading" w:semiHidden="1" w:unhideWhenUsed="1"/>
-    <w:lsdException w:name="Body Text 2" w:semiHidden="1" w:unhideWhenUsed="1"/>
-    <w:lsdException w:name="Body Text 3" w:semiHidden="1" w:unhideWhenUsed="1"/>
-    <w:lsdException w:name="Body Text Indent 2" w:semiHidden="1" w:unhideWhenUsed="1"/>
-    <w:lsdException w:name="Body Text Indent 3" w:semiHidden="1" w:unhideWhenUsed="1"/>
-    <w:lsdException w:name="Block Text" w:semiHidden="1" w:unhideWhenUsed="1"/>
-    <w:lsdException w:name="Hyperlink" w:semiHidden="1" w:unhideWhenUsed="1"/>
-    <w:lsdException w:name="FollowedHyperlink" w:semiHidden="1" w:unhideWhenUsed="1"/>
-    <w:lsdException w:name="Strong" w:uiPriority="22" w:qFormat="1"/>
-    <w:lsdException w:name="Emphasis" w:uiPriority="20" w:qFormat="1"/>
-    <w:lsdException w:name="Document Map" w:semiHidden="1" w:unhideWhenUsed="1"/>
-    <w:lsdException w:name="Plain Text" w:semiHidden="1" w:unhideWhenUsed="1"/>
-    <w:lsdException w:name="E-mail Signature" w:semiHidden="1" w:unhideWhenUsed="1"/>
-    <w:lsdException w:name="HTML Top of Form" w:semiHidden="1" w:unhideWhenUsed="1"/>
-    <w:lsdException w:name="HTML Bottom of Form" w:semiHidden="1" w:unhideWhenUsed="1"/>
-    <w:lsdException w:name="Normal (Web)" w:semiHidden="1" w:unhideWhenUsed="1"/>
-    <w:lsdException w:name="HTML Acronym" w:semiHidden="1" w:unhideWhenUsed="1"/>
-    <w:lsdException w:name="HTML Address" w:semiHidden="1" w:unhideWhenUsed="1"/>
-    <w:lsdException w:name="HTML Cite" w:semiHidden="1" w:unhideWhenUsed="1"/>
-    <w:lsdException w:name="HTML Code" w:semiHidden="1" w:unhideWhenUsed="1"/>
-    <w:lsdException w:name="HTML Definition" w:semiHidden="1" w:unhideWhenUsed="1"/>
-    <w:lsdException w:name="HTML Keyboard" w:semiHidden="1" w:unhideWhenUsed="1"/>
-    <w:lsdException w:name="HTML Preformatted" w:semiHidden="1" w:unhideWhenUsed="1"/>
-    <w:lsdException w:name="HTML Sample" w:semiHidden="1" w:unhideWhenUsed="1"/>
-    <w:lsdException w:name="HTML Typewriter" w:semiHidden="1" w:unhideWhenUsed="1"/>
-    <w:lsdException w:name="HTML Variable" w:semiHidden="1" w:unhideWhenUsed="1"/>
-    <w:lsdException w:name="Normal Table" w:semiHidden="1" w:unhideWhenUsed="1"/>
-    <w:lsdException w:name="annotation subject" w:semiHidden="1" w:unhideWhenUsed="1"/>
-    <w:lsdException w:name="No List" w:semiHidden="1" w:unhideWhenUsed="1"/>
-    <w:lsdException w:name="Outline List 1" w:semiHidden="1" w:unhideWhenUsed="1"/>
-    <w:lsdException w:name="Outline List 2" w:semiHidden="1" w:unhideWhenUsed="1"/>
-    <w:lsdException w:name="Outline List 3" w:semiHidden="1" w:unhideWhenUsed="1"/>
-    <w:lsdException w:name="Table Simple 1" w:semiHidden="1" w:unhideWhenUsed="1"/>
-    <w:lsdException w:name="Table Simple 2" w:semiHidden="1" w:unhideWhenUsed="1"/>
-    <w:lsdException w:name="Table Simple 3" w:semiHidden="1" w:unhideWhenUsed="1"/>
-    <w:lsdException w:name="Table Classic 1" w:semiHidden="1" w:unhideWhenUsed="1"/>
-    <w:lsdException w:name="Table Classic 2" w:semiHidden="1" w:unhideWhenUsed="1"/>
-    <w:lsdException w:name="Table Classic 3" w:semiHidden="1" w:unhideWhenUsed="1"/>
-    <w:lsdException w:name="Table Classic 4" w:semiHidden="1" w:unhideWhenUsed="1"/>
-    <w:lsdException w:name="Table Colorful 1" w:semiHidden="1" w:unhideWhenUsed="1"/>
-    <w:lsdException w:name="Table Colorful 2" w:semiHidden="1" w:unhideWhenUsed="1"/>
-    <w:lsdException w:name="Table Colorful 3" w:semiHidden="1" w:unhideWhenUsed="1"/>
-    <w:lsdException w:name="Table Columns 1" w:semiHidden="1" w:unhideWhenUsed="1"/>
-    <w:lsdException w:name="Table Columns 2" w:semiHidden="1" w:unhideWhenUsed="1"/>
-    <w:lsdException w:name="Table Columns 3" w:semiHidden="1" w:unhideWhenUsed="1"/>
-    <w:lsdException w:name="Table Columns 4" w:semiHidden="1" w:unhideWhenUsed="1"/>
-    <w:lsdException w:name="Table Columns 5" w:semiHidden="1" w:unhideWhenUsed="1"/>
-    <w:lsdException w:name="Table Grid 1" w:semiHidden="1" w:unhideWhenUsed="1"/>
-    <w:lsdException w:name="Table Grid 2" w:semiHidden="1" w:unhideWhenUsed="1"/>
-    <w:lsdException w:name="Table Grid 3" w:semiHidden="1" w:unhideWhenUsed="1"/>
-    <w:lsdException w:name="Table Grid 4" w:semiHidden="1" w:unhideWhenUsed="1"/>
-    <w:lsdException w:name="Table Grid 5" w:semiHidden="1" w:unhideWhenUsed="1"/>
-    <w:lsdException w:name="Table Grid 6" w:semiHidden="1" w:unhideWhenUsed="1"/>
-    <w:lsdException w:name="Table Grid 7" w:semiHidden="1" w:unhideWhenUsed="1"/>
-    <w:lsdException w:name="Table Grid 8" w:semiHidden="1" w:unhideWhenUsed="1"/>
-    <w:lsdException w:name="Table List 1" w:semiHidden="1" w:unhideWhenUsed="1"/>
-    <w:lsdException w:name="Table List 2" w:semiHidden="1" w:unhideWhenUsed="1"/>
-    <w:lsdException w:name="Table List 3" w:semiHidden="1" w:unhideWhenUsed="1"/>
-    <w:lsdException w:name="Table List 4" w:semiHidden="1" w:unhideWhenUsed="1"/>
-    <w:lsdException w:name="Table List 5" w:semiHidden="1" w:unhideWhenUsed="1"/>
-    <w:lsdException w:name="Table List 6" w:semiHidden="1" w:unhideWhenUsed="1"/>
-    <w:lsdException w:name="Table List 7" w:semiHidden="1" w:unhideWhenUsed="1"/>
-    <w:lsdException w:name="Table List 8" w:semiHidden="1" w:unhideWhenUsed="1"/>
-    <w:lsdException w:name="Table 3D effects 1" w:semiHidden="1" w:unhideWhenUsed="1"/>
-    <w:lsdException w:name="Table 3D effects 2" w:semiHidden="1" w:unhideWhenUsed="1"/>
-    <w:lsdException w:name="Table 3D effects 3" w:semiHidden="1" w:unhideWhenUsed="1"/>
-    <w:lsdException w:name="Table Contemporary" w:semiHidden="1" w:unhideWhenUsed="1"/>
-    <w:lsdException w:name="Table Elegant" w:semiHidden="1" w:unhideWhenUsed="1"/>
-    <w:lsdException w:name="Table Professional" w:semiHidden="1" w:unhideWhenUsed="1"/>
-    <w:lsdException w:name="Table Subtle 1" w:semiHidden="1" w:unhideWhenUsed="1"/>
-    <w:lsdException w:name="Table Subtle 2" w:semiHidden="1" w:unhideWhenUsed="1"/>
-    <w:lsdException w:name="Table Web 1" w:semiHidden="1" w:unhideWhenUsed="1"/>
-    <w:lsdException w:name="Table Web 2" w:semiHidden="1" w:unhideWhenUsed="1"/>
-    <w:lsdException w:name="Table Web 3" w:semiHidden="1" w:unhideWhenUsed="1"/>
-    <w:lsdException w:name="Balloon Text" w:semiHidden="1" w:unhideWhenUsed="1"/>
-    <w:lsdException w:name="Table Grid" w:uiPriority="39"/>
-    <w:lsdException w:name="Table Theme" w:semiHidden="1" w:unhideWhenUsed="1"/>
-    <w:lsdException w:name="Placeholder Text" w:semiHidden="1"/>
-    <w:lsdException w:name="No Spacing" w:uiPriority="1" w:qFormat="1"/>
-    <w:lsdException w:name="Light Shading" w:uiPriority="60"/>
-    <w:lsdException w:name="Light List" w:uiPriority="61"/>
-    <w:lsdException w:name="Light Grid" w:uiPriority="62"/>
-    <w:lsdException w:name="Medium Shading 1" w:uiPriority="63"/>
-    <w:lsdException w:name="Medium Shading 2" w:uiPriority="64"/>
-    <w:lsdException w:name="Medium List 1" w:uiPriority="65"/>
-    <w:lsdException w:name="Medium List 2" w:uiPriority="66"/>
-    <w:lsdException w:name="Medium Grid 1" w:uiPriority="67"/>
-    <w:lsdException w:name="Medium Grid 2" w:uiPriority="68"/>
-    <w:lsdException w:name="Medium Grid 3" w:uiPriority="69"/>
-    <w:lsdException w:name="Dark List" w:uiPriority="70"/>
-    <w:lsdException w:name="Colorful Shading" w:uiPriority="71"/>
-    <w:lsdException w:name="Colorful List" w:uiPriority="72"/>
-    <w:lsdException w:name="Colorful Grid" w:uiPriority="73"/>
-    <w:lsdException w:name="Light Shading Accent 1" w:uiPriority="60"/>
-    <w:lsdException w:name="Light List Accent 1" w:uiPriority="61"/>
-    <w:lsdException w:name="Light Grid Accent 1" w:uiPriority="62"/>
-    <w:lsdException w:name="Medium Shading 1 Accent 1" w:uiPriority="63"/>
-    <w:lsdException w:name="Medium Shading 2 Accent 1" w:uiPriority="64"/>
-    <w:lsdException w:name="Medium List 1 Accent 1" w:uiPriority="65"/>
-    <w:lsdException w:name="Revision" w:semiHidden="1"/>
-    <w:lsdException w:name="List Paragraph" w:uiPriority="34" w:qFormat="1"/>
-    <w:lsdException w:name="Quote" w:uiPriority="29" w:qFormat="1"/>
-    <w:lsdException w:name="Intense Quote" w:uiPriority="30" w:qFormat="1"/>
-    <w:lsdException w:name="Medium List 2 Accent 1" w:uiPriority="66"/>
-    <w:lsdException w:name="Medium Grid 1 Accent 1" w:uiPriority="67"/>
-    <w:lsdException w:name="Medium Grid 2 Accent 1" w:uiPriority="68"/>
-    <w:lsdException w:name="Medium Grid 3 Accent 1" w:uiPriority="69"/>
-    <w:lsdException w:name="Dark List Accent 1" w:uiPriority="70"/>
-    <w:lsdException w:name="Colorful Shading Accent 1" w:uiPriority="71"/>
-    <w:lsdException w:name="Colorful List Accent 1" w:uiPriority="72"/>
-    <w:lsdException w:name="Colorful Grid Accent 1" w:uiPriority="73"/>
-    <w:lsdException w:name="Light Shading Accent 2" w:uiPriority="60"/>
-    <w:lsdException w:name="Light List Accent 2" w:uiPriority="61"/>
-    <w:lsdException w:name="Light Grid Accent 2" w:uiPriority="62"/>
-    <w:lsdException w:name="Medium Shading 1 Accent 2" w:uiPriority="63"/>
-    <w:lsdException w:name="Medium Shading 2 Accent 2" w:uiPriority="64"/>
-    <w:lsdException w:name="Medium List 1 Accent 2" w:uiPriority="65"/>
-    <w:lsdException w:name="Medium List 2 Accent 2" w:uiPriority="66"/>
-    <w:lsdException w:name="Medium Grid 1 Accent 2" w:uiPriority="67"/>
-    <w:lsdException w:name="Medium Grid 2 Accent 2" w:uiPriority="68"/>
-    <w:lsdException w:name="Medium Grid 3 Accent 2" w:uiPriority="69"/>
-    <w:lsdException w:name="Dark List Accent 2" w:uiPriority="70"/>
-    <w:lsdException w:name="Colorful Shading Accent 2" w:uiPriority="71"/>
-    <w:lsdException w:name="Colorful List Accent 2" w:uiPriority="72"/>
-    <w:lsdException w:name="Colorful Grid Accent 2" w:uiPriority="73"/>
-    <w:lsdException w:name="Light Shading Accent 3" w:uiPriority="60"/>
-    <w:lsdException w:name="Light List Accent 3" w:uiPriority="61"/>
-    <w:lsdException w:name="Light Grid Accent 3" w:uiPriority="62"/>
-    <w:lsdException w:name="Medium Shading 1 Accent 3" w:uiPriority="63"/>
-    <w:lsdException w:name="Medium Shading 2 Accent 3" w:uiPriority="64"/>
-    <w:lsdException w:name="Medium List 1 Accent 3" w:uiPriority="65"/>
-    <w:lsdException w:name="Medium List 2 Accent 3" w:uiPriority="66"/>
-    <w:lsdException w:name="Medium Grid 1 Accent 3" w:uiPriority="67"/>
-    <w:lsdException w:name="Medium Grid 2 Accent 3" w:uiPriority="68"/>
-    <w:lsdException w:name="Medium Grid 3 Accent 3" w:uiPriority="69"/>
-    <w:lsdException w:name="Dark List Accent 3" w:uiPriority="70"/>
-    <w:lsdException w:name="Colorful Shading Accent 3" w:uiPriority="71"/>
-    <w:lsdException w:name="Colorful List Accent 3" w:uiPriority="72"/>
-    <w:lsdException w:name="Colorful Grid Accent 3" w:uiPriority="73"/>
-    <w:lsdException w:name="Light Shading Accent 4" w:uiPriority="60"/>
-    <w:lsdException w:name="Light List Accent 4" w:uiPriority="61"/>
-    <w:lsdException w:name="Light Grid Accent 4" w:uiPriority="62"/>
-    <w:lsdException w:name="Medium Shading 1 Accent 4" w:uiPriority="63"/>
-    <w:lsdException w:name="Medium Shading 2 Accent 4" w:uiPriority="64"/>
-    <w:lsdException w:name="Medium List 1 Accent 4" w:uiPriority="65"/>
-    <w:lsdException w:name="Medium List 2 Accent 4" w:uiPriority="66"/>
-    <w:lsdException w:name="Medium Grid 1 Accent 4" w:uiPriority="67"/>
-    <w:lsdException w:name="Medium Grid 2 Accent 4" w:uiPriority="68"/>
-    <w:lsdException w:name="Medium Grid 3 Accent 4" w:uiPriority="69"/>
-    <w:lsdException w:name="Dark List Accent 4" w:uiPriority="70"/>
-    <w:lsdException w:name="Colorful Shading Accent 4" w:uiPriority="71"/>
-    <w:lsdException w:name="Colorful List Accent 4" w:uiPriority="72"/>
-    <w:lsdException w:name="Colorful Grid Accent 4" w:uiPriority="73"/>
-    <w:lsdException w:name="Light Shading Accent 5" w:uiPriority="60"/>
-    <w:lsdException w:name="Light List Accent 5" w:uiPriority="61"/>
-    <w:lsdException w:name="Light Grid Accent 5" w:uiPriority="62"/>
-    <w:lsdException w:name="Medium Shading 1 Accent 5" w:uiPriority="63"/>
-    <w:lsdException w:name="Medium Shading 2 Accent 5" w:uiPriority="64"/>
-    <w:lsdException w:name="Medium List 1 Accent 5" w:uiPriority="65"/>
-    <w:lsdException w:name="Medium List 2 Accent 5" w:uiPriority="66"/>
-    <w:lsdException w:name="Medium Grid 1 Accent 5" w:uiPriority="67"/>
-    <w:lsdException w:name="Medium Grid 2 Accent 5" w:uiPriority="68"/>
-    <w:lsdException w:name="Medium Grid 3 Accent 5" w:uiPriority="69"/>
-    <w:lsdException w:name="Dark List Accent 5" w:uiPriority="70"/>
-    <w:lsdException w:name="Colorful Shading Accent 5" w:uiPriority="71"/>
-    <w:lsdException w:name="Colorful List Accent 5" w:uiPriority="72"/>
-    <w:lsdException w:name="Colorful Grid Accent 5" w:uiPriority="73"/>
-    <w:lsdException w:name="Light Shading Accent 6" w:uiPriority="60"/>
-    <w:lsdException w:name="Light List Accent 6" w:uiPriority="61"/>
-    <w:lsdException w:name="Light Grid Accent 6" w:uiPriority="62"/>
-    <w:lsdException w:name="Medium Shading 1 Accent 6" w:uiPriority="63"/>
-    <w:lsdException w:name="Medium Shading 2 Accent 6" w:uiPriority="64"/>
-    <w:lsdException w:name="Medium List 1 Accent 6" w:uiPriority="65"/>
-    <w:lsdException w:name="Medium List 2 Accent 6" w:uiPriority="66"/>
-    <w:lsdException w:name="Medium Grid 1 Accent 6" w:uiPriority="67"/>
-    <w:lsdException w:name="Medium Grid 2 Accent 6" w:uiPriority="68"/>
-    <w:lsdException w:name="Medium Grid 3 Accent 6" w:uiPriority="69"/>
-    <w:lsdException w:name="Dark List Accent 6" w:uiPriority="70"/>
-    <w:lsdException w:name="Colorful Shading Accent 6" w:uiPriority="71"/>
-    <w:lsdException w:name="Colorful List Accent 6" w:uiPriority="72"/>
-    <w:lsdException w:name="Colorful Grid Accent 6" w:uiPriority="73"/>
-    <w:lsdException w:name="Subtle Emphasis" w:uiPriority="19" w:qFormat="1"/>
-    <w:lsdException w:name="Intense Emphasis" w:uiPriority="21" w:qFormat="1"/>
-    <w:lsdException w:name="Subtle Reference" w:uiPriority="31" w:qFormat="1"/>
-    <w:lsdException w:name="Intense Reference" w:uiPriority="32" w:qFormat="1"/>
-    <w:lsdException w:name="Book Title" w:uiPriority="33" w:qFormat="1"/>
-    <w:lsdException w:name="Bibliography" w:semiHidden="1" w:uiPriority="37" w:unhideWhenUsed="1"/>
-    <w:lsdException w:name="TOC Heading" w:semiHidden="1" w:uiPriority="39" w:unhideWhenUsed="1" w:qFormat="1"/>
-    <w:lsdException w:name="Plain Table 1" w:uiPriority="41"/>
-    <w:lsdException w:name="Plain Table 2" w:uiPriority="42"/>
-    <w:lsdException w:name="Plain Table 3" w:uiPriority="43"/>
-    <w:lsdException w:name="Plain Table 4" w:uiPriority="44"/>
-    <w:lsdException w:name="Plain Table 5" w:uiPriority="45"/>
-    <w:lsdException w:name="Grid Table Light" w:uiPriority="40"/>
-    <w:lsdException w:name="Grid Table 1 Light" w:uiPriority="46"/>
-    <w:lsdException w:name="Grid Table 2" w:uiPriority="47"/>
-    <w:lsdException w:name="Grid Table 3" w:uiPriority="48"/>
-    <w:lsdException w:name="Grid Table 4" w:uiPriority="49"/>
-    <w:lsdException w:name="Grid Table 5 Dark" w:uiPriority="50"/>
-    <w:lsdException w:name="Grid Table 6 Colorful" w:uiPriority="51"/>
-    <w:lsdException w:name="Grid Table 7 Colorful" w:uiPriority="52"/>
-    <w:lsdException w:name="Grid Table 1 Light Accent 1" w:uiPriority="46"/>
-    <w:lsdException w:name="Grid Table 2 Accent 1" w:uiPriority="47"/>
-    <w:lsdException w:name="Grid Table 3 Accent 1" w:uiPriority="48"/>
-    <w:lsdException w:name="Grid Table 4 Accent 1" w:uiPriority="49"/>
-    <w:lsdException w:name="Grid Table 5 Dark Accent 1" w:uiPriority="50"/>
-    <w:lsdException w:name="Grid Table 6 Colorful Accent 1" w:uiPriority="51"/>
-    <w:lsdException w:name="Grid Table 7 Colorful Accent 1" w:uiPriority="52"/>
-    <w:lsdException w:name="Grid Table 1 Light Accent 2" w:uiPriority="46"/>
-    <w:lsdException w:name="Grid Table 2 Accent 2" w:uiPriority="47"/>
-    <w:lsdException w:name="Grid Table 3 Accent 2" w:uiPriority="48"/>
-    <w:lsdException w:name="Grid Table 4 Accent 2" w:uiPriority="49"/>
-    <w:lsdException w:name="Grid Table 5 Dark Accent 2" w:uiPriority="50"/>
-    <w:lsdException w:name="Grid Table 6 Colorful Accent 2" w:uiPriority="51"/>
-    <w:lsdException w:name="Grid Table 7 Colorful Accent 2" w:uiPriority="52"/>
-    <w:lsdException w:name="Grid Table 1 Light Accent 3" w:uiPriority="46"/>
-    <w:lsdException w:name="Grid Table 2 Accent 3" w:uiPriority="47"/>
-    <w:lsdException w:name="Grid Table 3 Accent 3" w:uiPriority="48"/>
-    <w:lsdException w:name="Grid Table 4 Accent 3" w:uiPriority="49"/>
-    <w:lsdException w:name="Grid Table 5 Dark Accent 3" w:uiPriority="50"/>
-    <w:lsdException w:name="Grid Table 6 Colorful Accent 3" w:uiPriority="51"/>
-    <w:lsdException w:name="Grid Table 7 Colorful Accent 3" w:uiPriority="52"/>
-    <w:lsdException w:name="Grid Table 1 Light Accent 4" w:uiPriority="46"/>
-    <w:lsdException w:name="Grid Table 2 Accent 4" w:uiPriority="47"/>
-    <w:lsdException w:name="Grid Table 3 Accent 4" w:uiPriority="48"/>
-    <w:lsdException w:name="Grid Table 4 Accent 4" w:uiPriority="49"/>
-    <w:lsdException w:name="Grid Table 5 Dark Accent 4" w:uiPriority="50"/>
-    <w:lsdException w:name="Grid Table 6 Colorful Accent 4" w:uiPriority="51"/>
-    <w:lsdException w:name="Grid Table 7 Colorful Accent 4" w:uiPriority="52"/>
-    <w:lsdException w:name="Grid Table 1 Light Accent 5" w:uiPriority="46"/>
-    <w:lsdException w:name="Grid Table 2 Accent 5" w:uiPriority="47"/>
-    <w:lsdException w:name="Grid Table 3 Accent 5" w:uiPriority="48"/>
-    <w:lsdException w:name="Grid Table 4 Accent 5" w:uiPriority="49"/>
-    <w:lsdException w:name="Grid Table 5 Dark Accent 5" w:uiPriority="50"/>
-    <w:lsdException w:name="Grid Table 6 Colorful Accent 5" w:uiPriority="51"/>
-    <w:lsdException w:name="Grid Table 7 Colorful Accent 5" w:uiPriority="52"/>
-    <w:lsdException w:name="Grid Table 1 Light Accent 6" w:uiPriority="46"/>
-    <w:lsdException w:name="Grid Table 2 Accent 6" w:uiPriority="47"/>
-    <w:lsdException w:name="Grid Table 3 Accent 6" w:uiPriority="48"/>
-    <w:lsdException w:name="Grid Table 4 Accent 6" w:uiPriority="49"/>
-    <w:lsdException w:name="Grid Table 5 Dark Accent 6" w:uiPriority="50"/>
-    <w:lsdException w:name="Grid Table 6 Colorful Accent 6" w:uiPriority="51"/>
-    <w:lsdException w:name="Grid Table 7 Colorful Accent 6" w:uiPriority="52"/>
-    <w:lsdException w:name="List Table 1 Light" w:uiPriority="46"/>
-    <w:lsdException w:name="List Table 2" w:uiPriority="47"/>
-    <w:lsdException w:name="List Table 3" w:uiPriority="48"/>
-    <w:lsdException w:name="List Table 4" w:uiPriority="49"/>
-    <w:lsdException w:name="List Table 5 Dark" w:uiPriority="50"/>
-    <w:lsdException w:name="List Table 6 Colorful" w:uiPriority="51"/>
-    <w:lsdException w:name="List Table 7 Colorful" w:uiPriority="52"/>
-    <w:lsdException w:name="List Table 1 Light Accent 1" w:uiPriority="46"/>
-    <w:lsdException w:name="List Table 2 Accent 1" w:uiPriority="47"/>
-    <w:lsdException w:name="List Table 3 Accent 1" w:uiPriority="48"/>
-    <w:lsdException w:name="List Table 4 Accent 1" w:uiPriority="49"/>
-    <w:lsdException w:name="List Table 5 Dark Accent 1" w:uiPriority="50"/>
-    <w:lsdException w:name="List Table 6 Colorful Accent 1" w:uiPriority="51"/>
-    <w:lsdException w:name="List Table 7 Colorful Accent 1" w:uiPriority="52"/>
-    <w:lsdException w:name="List Table 1 Light Accent 2" w:uiPriority="46"/>
-    <w:lsdException w:name="List Table 2 Accent 2" w:uiPriority="47"/>
-    <w:lsdException w:name="List Table 3 Accent 2" w:uiPriority="48"/>
-    <w:lsdException w:name="List Table 4 Accent 2" w:uiPriority="49"/>
-    <w:lsdException w:name="List Table 5 Dark Accent 2" w:uiPriority="50"/>
-    <w:lsdException w:name="List Table 6 Colorful Accent 2" w:uiPriority="51"/>
-    <w:lsdException w:name="List Table 7 Colorful Accent 2" w:uiPriority="52"/>
-    <w:lsdException w:name="List Table 1 Light Accent 3" w:uiPriority="46"/>
-    <w:lsdException w:name="List Table 2 Accent 3" w:uiPriority="47"/>
-    <w:lsdException w:name="List Table 3 Accent 3" w:uiPriority="48"/>
-    <w:lsdException w:name="List Table 4 Accent 3" w:uiPriority="49"/>
-    <w:lsdException w:name="List Table 5 Dark Accent 3" w:uiPriority="50"/>
-    <w:lsdException w:name="List Table 6 Colorful Accent 3" w:uiPriority="51"/>
-    <w:lsdException w:name="List Table 7 Colorful Accent 3" w:uiPriority="52"/>
-    <w:lsdException w:name="List Table 1 Light Accent 4" w:uiPriority="46"/>
-    <w:lsdException w:name="List Table 2 Accent 4" w:uiPriority="47"/>
-    <w:lsdException w:name="List Table 3 Accent 4" w:uiPriority="48"/>
-    <w:lsdException w:name="List Table 4 Accent 4" w:uiPriority="49"/>
-    <w:lsdException w:name="List Table 5 Dark Accent 4" w:uiPriority="50"/>
-    <w:lsdException w:name="List Table 6 Colorful Accent 4" w:uiPriority="51"/>
-    <w:lsdException w:name="List Table 7 Colorful Accent 4" w:uiPriority="52"/>
-    <w:lsdException w:name="List Table 1 Light Accent 5" w:uiPriority="46"/>
-    <w:lsdException w:name="List Table 2 Accent 5" w:uiPriority="47"/>
-    <w:lsdException w:name="List Table 3 Accent 5" w:uiPriority="48"/>
-    <w:lsdException w:name="List Table 4 Accent 5" w:uiPriority="49"/>
-    <w:lsdException w:name="List Table 5 Dark Accent 5" w:uiPriority="50"/>
-    <w:lsdException w:name="List Table 6 Colorful Accent 5" w:uiPriority="51"/>
-    <w:lsdException w:name="List Table 7 Colorful Accent 5" w:uiPriority="52"/>
-    <w:lsdException w:name="List Table 1 Light Accent 6" w:uiPriority="46"/>
-    <w:lsdException w:name="List Table 2 Accent 6" w:uiPriority="47"/>
-    <w:lsdException w:name="List Table 3 Accent 6" w:uiPriority="48"/>
-    <w:lsdException w:name="List Table 4 Accent 6" w:uiPriority="49"/>
-    <w:lsdException w:name="List Table 5 Dark Accent 6" w:uiPriority="50"/>
-    <w:lsdException w:name="List Table 6 Colorful Accent 6" w:uiPriority="51"/>
-    <w:lsdException w:name="List Table 7 Colorful Accent 6" w:uiPriority="52"/>
+  <w:latentStyles w:defLockedState="0" w:defUIPriority="99" w:defSemiHidden="1" w:defUnhideWhenUsed="1" w:defQFormat="0" w:count="267">
+    <w:lsdException w:name="Normal" w:semiHidden="0" w:uiPriority="0" w:unhideWhenUsed="0" w:qFormat="1"/>
+    <w:lsdException w:name="heading 1" w:semiHidden="0" w:uiPriority="9" w:unhideWhenUsed="0" w:qFormat="1"/>
+    <w:lsdException w:name="heading 2" w:uiPriority="9" w:qFormat="1"/>
+    <w:lsdException w:name="heading 3" w:uiPriority="9" w:qFormat="1"/>
+    <w:lsdException w:name="heading 4" w:uiPriority="9" w:qFormat="1"/>
+    <w:lsdException w:name="heading 5" w:uiPriority="9" w:qFormat="1"/>
+    <w:lsdException w:name="heading 6" w:uiPriority="9" w:qFormat="1"/>
+    <w:lsdException w:name="heading 7" w:uiPriority="9" w:qFormat="1"/>
+    <w:lsdException w:name="heading 8" w:uiPriority="9" w:qFormat="1"/>
+    <w:lsdException w:name="heading 9" w:uiPriority="9" w:qFormat="1"/>
+    <w:lsdException w:name="toc 1" w:uiPriority="39"/>
+    <w:lsdException w:name="toc 2" w:uiPriority="39"/>
+    <w:lsdException w:name="toc 3" w:uiPriority="39"/>
+    <w:lsdException w:name="toc 4" w:uiPriority="39"/>
+    <w:lsdException w:name="toc 5" w:uiPriority="39"/>
+    <w:lsdException w:name="toc 6" w:uiPriority="39"/>
+    <w:lsdException w:name="toc 7" w:uiPriority="39"/>
+    <w:lsdException w:name="toc 8" w:uiPriority="39"/>
+    <w:lsdException w:name="toc 9" w:uiPriority="39"/>
+    <w:lsdException w:name="caption" w:uiPriority="35" w:qFormat="1"/>
+    <w:lsdException w:name="Title" w:semiHidden="0" w:uiPriority="10" w:unhideWhenUsed="0" w:qFormat="1"/>
+    <w:lsdException w:name="Default Paragraph Font" w:uiPriority="1"/>
+    <w:lsdException w:name="Subtitle" w:semiHidden="0" w:uiPriority="11" w:unhideWhenUsed="0" w:qFormat="1"/>
+    <w:lsdException w:name="Strong" w:semiHidden="0" w:uiPriority="22" w:unhideWhenUsed="0" w:qFormat="1"/>
+    <w:lsdException w:name="Emphasis" w:semiHidden="0" w:uiPriority="20" w:unhideWhenUsed="0" w:qFormat="1"/>
+    <w:lsdException w:name="Table Grid" w:semiHidden="0" w:uiPriority="39" w:unhideWhenUsed="0"/>
+    <w:lsdException w:name="Placeholder Text" w:unhideWhenUsed="0"/>
+    <w:lsdException w:name="No Spacing" w:semiHidden="0" w:uiPriority="1" w:unhideWhenUsed="0" w:qFormat="1"/>
+    <w:lsdException w:name="Light Shading" w:semiHidden="0" w:uiPriority="60" w:unhideWhenUsed="0"/>
+    <w:lsdException w:name="Light List" w:semiHidden="0" w:uiPriority="61" w:unhideWhenUsed="0"/>
+    <w:lsdException w:name="Light Grid" w:semiHidden="0" w:uiPriority="62" w:unhideWhenUsed="0"/>
+    <w:lsdException w:name="Medium Shading 1" w:semiHidden="0" w:uiPriority="63" w:unhideWhenUsed="0"/>
+    <w:lsdException w:name="Medium Shading 2" w:semiHidden="0" w:uiPriority="64" w:unhideWhenUsed="0"/>
+    <w:lsdException w:name="Medium List 1" w:semiHidden="0" w:uiPriority="65" w:unhideWhenUsed="0"/>
+    <w:lsdException w:name="Medium List 2" w:semiHidden="0" w:uiPriority="66" w:unhideWhenUsed="0"/>
+    <w:lsdException w:name="Medium Grid 1" w:semiHidden="0" w:uiPriority="67" w:unhideWhenUsed="0"/>
+    <w:lsdException w:name="Medium Grid 2" w:semiHidden="0" w:uiPriority="68" w:unhideWhenUsed="0"/>
+    <w:lsdException w:name="Medium Grid 3" w:semiHidden="0" w:uiPriority="69" w:unhideWhenUsed="0"/>
+    <w:lsdException w:name="Dark List" w:semiHidden="0" w:uiPriority="70" w:unhideWhenUsed="0"/>
+    <w:lsdException w:name="Colorful Shading" w:semiHidden="0" w:uiPriority="71" w:unhideWhenUsed="0"/>
+    <w:lsdException w:name="Colorful List" w:semiHidden="0" w:uiPriority="72" w:unhideWhenUsed="0"/>
+    <w:lsdException w:name="Colorful Grid" w:semiHidden="0" w:uiPriority="73" w:unhideWhenUsed="0"/>
+    <w:lsdException w:name="Light Shading Accent 1" w:semiHidden="0" w:uiPriority="60" w:unhideWhenUsed="0"/>
+    <w:lsdException w:name="Light List Accent 1" w:semiHidden="0" w:uiPriority="61" w:unhideWhenUsed="0"/>
+    <w:lsdException w:name="Light Grid Accent 1" w:semiHidden="0" w:uiPriority="62" w:unhideWhenUsed="0"/>
+    <w:lsdException w:name="Medium Shading 1 Accent 1" w:semiHidden="0" w:uiPriority="63" w:unhideWhenUsed="0"/>
+    <w:lsdException w:name="Medium Shading 2 Accent 1" w:semiHidden="0" w:uiPriority="64" w:unhideWhenUsed="0"/>
+    <w:lsdException w:name="Medium List 1 Accent 1" w:semiHidden="0" w:uiPriority="65" w:unhideWhenUsed="0"/>
+    <w:lsdException w:name="Revision" w:unhideWhenUsed="0"/>
+    <w:lsdException w:name="List Paragraph" w:semiHidden="0" w:uiPriority="34" w:unhideWhenUsed="0" w:qFormat="1"/>
+    <w:lsdException w:name="Quote" w:semiHidden="0" w:uiPriority="29" w:unhideWhenUsed="0" w:qFormat="1"/>
+    <w:lsdException w:name="Intense Quote" w:semiHidden="0" w:uiPriority="30" w:unhideWhenUsed="0" w:qFormat="1"/>
+    <w:lsdException w:name="Medium List 2 Accent 1" w:semiHidden="0" w:uiPriority="66" w:unhideWhenUsed="0"/>
+    <w:lsdException w:name="Medium Grid 1 Accent 1" w:semiHidden="0" w:uiPriority="67" w:unhideWhenUsed="0"/>
+    <w:lsdException w:name="Medium Grid 2 Accent 1" w:semiHidden="0" w:uiPriority="68" w:unhideWhenUsed="0"/>
+    <w:lsdException w:name="Medium Grid 3 Accent 1" w:semiHidden="0" w:uiPriority="69" w:unhideWhenUsed="0"/>
+    <w:lsdException w:name="Dark List Accent 1" w:semiHidden="0" w:uiPriority="70" w:unhideWhenUsed="0"/>
+    <w:lsdException w:name="Colorful Shading Accent 1" w:semiHidden="0" w:uiPriority="71" w:unhideWhenUsed="0"/>
+    <w:lsdException w:name="Colorful List Accent 1" w:semiHidden="0" w:uiPriority="72" w:unhideWhenUsed="0"/>
+    <w:lsdException w:name="Colorful Grid Accent 1" w:semiHidden="0" w:uiPriority="73" w:unhideWhenUsed="0"/>
+    <w:lsdException w:name="Light Shading Accent 2" w:semiHidden="0" w:uiPriority="60" w:unhideWhenUsed="0"/>
+    <w:lsdException w:name="Light List Accent 2" w:semiHidden="0" w:uiPriority="61" w:unhideWhenUsed="0"/>
+    <w:lsdException w:name="Light Grid Accent 2" w:semiHidden="0" w:uiPriority="62" w:unhideWhenUsed="0"/>
+    <w:lsdException w:name="Medium Shading 1 Accent 2" w:semiHidden="0" w:uiPriority="63" w:unhideWhenUsed="0"/>
+    <w:lsdException w:name="Medium Shading 2 Accent 2" w:semiHidden="0" w:uiPriority="64" w:unhideWhenUsed="0"/>
+    <w:lsdException w:name="Medium List 1 Accent 2" w:semiHidden="0" w:uiPriority="65" w:unhideWhenUsed="0"/>
+    <w:lsdException w:name="Medium List 2 Accent 2" w:semiHidden="0" w:uiPriority="66" w:unhideWhenUsed="0"/>
+    <w:lsdException w:name="Medium Grid 1 Accent 2" w:semiHidden="0" w:uiPriority="67" w:unhideWhenUsed="0"/>
+    <w:lsdException w:name="Medium Grid 2 Accent 2" w:semiHidden="0" w:uiPriority="68" w:unhideWhenUsed="0"/>
+    <w:lsdException w:name="Medium Grid 3 Accent 2" w:semiHidden="0" w:uiPriority="69" w:unhideWhenUsed="0"/>
+    <w:lsdException w:name="Dark List Accent 2" w:semiHidden="0" w:uiPriority="70" w:unhideWhenUsed="0"/>
+    <w:lsdException w:name="Colorful Shading Accent 2" w:semiHidden="0" w:uiPriority="71" w:unhideWhenUsed="0"/>
+    <w:lsdException w:name="Colorful List Accent 2" w:semiHidden="0" w:uiPriority="72" w:unhideWhenUsed="0"/>
+    <w:lsdException w:name="Colorful Grid Accent 2" w:semiHidden="0" w:uiPriority="73" w:unhideWhenUsed="0"/>
+    <w:lsdException w:name="Light Shading Accent 3" w:semiHidden="0" w:uiPriority="60" w:unhideWhenUsed="0"/>
+    <w:lsdException w:name="Light List Accent 3" w:semiHidden="0" w:uiPriority="61" w:unhideWhenUsed="0"/>
+    <w:lsdException w:name="Light Grid Accent 3" w:semiHidden="0" w:uiPriority="62" w:unhideWhenUsed="0"/>
+    <w:lsdException w:name="Medium Shading 1 Accent 3" w:semiHidden="0" w:uiPriority="63" w:unhideWhenUsed="0"/>
+    <w:lsdException w:name="Medium Shading 2 Accent 3" w:semiHidden="0" w:uiPriority="64" w:unhideWhenUsed="0"/>
+    <w:lsdException w:name="Medium List 1 Accent 3" w:semiHidden="0" w:uiPriority="65" w:unhideWhenUsed="0"/>
+    <w:lsdException w:name="Medium List 2 Accent 3" w:semiHidden="0" w:uiPriority="66" w:unhideWhenUsed="0"/>
+    <w:lsdException w:name="Medium Grid 1 Accent 3" w:semiHidden="0" w:uiPriority="67" w:unhideWhenUsed="0"/>
+    <w:lsdException w:name="Medium Grid 2 Accent 3" w:semiHidden="0" w:uiPriority="68" w:unhideWhenUsed="0"/>
+    <w:lsdException w:name="Medium Grid 3 Accent 3" w:semiHidden="0" w:uiPriority="69" w:unhideWhenUsed="0"/>
+    <w:lsdException w:name="Dark List Accent 3" w:semiHidden="0" w:uiPriority="70" w:unhideWhenUsed="0"/>
+    <w:lsdException w:name="Colorful Shading Accent 3" w:semiHidden="0" w:uiPriority="71" w:unhideWhenUsed="0"/>
+    <w:lsdException w:name="Colorful List Accent 3" w:semiHidden="0" w:uiPriority="72" w:unhideWhenUsed="0"/>
+    <w:lsdException w:name="Colorful Grid Accent 3" w:semiHidden="0" w:uiPriority="73" w:unhideWhenUsed="0"/>
+    <w:lsdException w:name="Light Shading Accent 4" w:semiHidden="0" w:uiPriority="60" w:unhideWhenUsed="0"/>
+    <w:lsdException w:name="Light List Accent 4" w:semiHidden="0" w:uiPriority="61" w:unhideWhenUsed="0"/>
+    <w:lsdException w:name="Light Grid Accent 4" w:semiHidden="0" w:uiPriority="62" w:unhideWhenUsed="0"/>
+    <w:lsdException w:name="Medium Shading 1 Accent 4" w:semiHidden="0" w:uiPriority="63" w:unhideWhenUsed="0"/>
+    <w:lsdException w:name="Medium Shading 2 Accent 4" w:semiHidden="0" w:uiPriority="64" w:unhideWhenUsed="0"/>
+    <w:lsdException w:name="Medium List 1 Accent 4" w:semiHidden="0" w:uiPriority="65" w:unhideWhenUsed="0"/>
+    <w:lsdException w:name="Medium List 2 Accent 4" w:semiHidden="0" w:uiPriority="66" w:unhideWhenUsed="0"/>
+    <w:lsdException w:name="Medium Grid 1 Accent 4" w:semiHidden="0" w:uiPriority="67" w:unhideWhenUsed="0"/>
+    <w:lsdException w:name="Medium Grid 2 Accent 4" w:semiHidden="0" w:uiPriority="68" w:unhideWhenUsed="0"/>
+    <w:lsdException w:name="Medium Grid 3 Accent 4" w:semiHidden="0" w:uiPriority="69" w:unhideWhenUsed="0"/>
+    <w:lsdException w:name="Dark List Accent 4" w:semiHidden="0" w:uiPriority="70" w:unhideWhenUsed="0"/>
+    <w:lsdException w:name="Colorful Shading Accent 4" w:semiHidden="0" w:uiPriority="71" w:unhideWhenUsed="0"/>
+    <w:lsdException w:name="Colorful List Accent 4" w:semiHidden="0" w:uiPriority="72" w:unhideWhenUsed="0"/>
+    <w:lsdException w:name="Colorful Grid Accent 4" w:semiHidden="0" w:uiPriority="73" w:unhideWhenUsed="0"/>
+    <w:lsdException w:name="Light Shading Accent 5" w:semiHidden="0" w:uiPriority="60" w:unhideWhenUsed="0"/>
+    <w:lsdException w:name="Light List Accent 5" w:semiHidden="0" w:uiPriority="61" w:unhideWhenUsed="0"/>
+    <w:lsdException w:name="Light Grid Accent 5" w:semiHidden="0" w:uiPriority="62" w:unhideWhenUsed="0"/>
+    <w:lsdException w:name="Medium Shading 1 Accent 5" w:semiHidden="0" w:uiPriority="63" w:unhideWhenUsed="0"/>
+    <w:lsdException w:name="Medium Shading 2 Accent 5" w:semiHidden="0" w:uiPriority="64" w:unhideWhenUsed="0"/>
+    <w:lsdException w:name="Medium List 1 Accent 5" w:semiHidden="0" w:uiPriority="65" w:unhideWhenUsed="0"/>
+    <w:lsdException w:name="Medium List 2 Accent 5" w:semiHidden="0" w:uiPriority="66" w:unhideWhenUsed="0"/>
+    <w:lsdException w:name="Medium Grid 1 Accent 5" w:semiHidden="0" w:uiPriority="67" w:unhideWhenUsed="0"/>
+    <w:lsdException w:name="Medium Grid 2 Accent 5" w:semiHidden="0" w:uiPriority="68" w:unhideWhenUsed="0"/>
+    <w:lsdException w:name="Medium Grid 3 Accent 5" w:semiHidden="0" w:uiPriority="69" w:unhideWhenUsed="0"/>
+    <w:lsdException w:name="Dark List Accent 5" w:semiHidden="0" w:uiPriority="70" w:unhideWhenUsed="0"/>
+    <w:lsdException w:name="Colorful Shading Accent 5" w:semiHidden="0" w:uiPriority="71" w:unhideWhenUsed="0"/>
+    <w:lsdException w:name="Colorful List Accent 5" w:semiHidden="0" w:uiPriority="72" w:unhideWhenUsed="0"/>
+    <w:lsdException w:name="Colorful Grid Accent 5" w:semiHidden="0" w:uiPriority="73" w:unhideWhenUsed="0"/>
+    <w:lsdException w:name="Light Shading Accent 6" w:semiHidden="0" w:uiPriority="60" w:unhideWhenUsed="0"/>
+    <w:lsdException w:name="Light List Accent 6" w:semiHidden="0" w:uiPriority="61" w:unhideWhenUsed="0"/>
+    <w:lsdException w:name="Light Grid Accent 6" w:semiHidden="0" w:uiPriority="62" w:unhideWhenUsed="0"/>
+    <w:lsdException w:name="Medium Shading 1 Accent 6" w:semiHidden="0" w:uiPriority="63" w:unhideWhenUsed="0"/>
+    <w:lsdException w:name="Medium Shading 2 Accent 6" w:semiHidden="0" w:uiPriority="64" w:unhideWhenUsed="0"/>
+    <w:lsdException w:name="Medium List 1 Accent 6" w:semiHidden="0" w:uiPriority="65" w:unhideWhenUsed="0"/>
+    <w:lsdException w:name="Medium List 2 Accent 6" w:semiHidden="0" w:uiPriority="66" w:unhideWhenUsed="0"/>
+    <w:lsdException w:name="Medium Grid 1 Accent 6" w:semiHidden="0" w:uiPriority="67" w:unhideWhenUsed="0"/>
+    <w:lsdException w:name="Medium Grid 2 Accent 6" w:semiHidden="0" w:uiPriority="68" w:unhideWhenUsed="0"/>
+    <w:lsdException w:name="Medium Grid 3 Accent 6" w:semiHidden="0" w:uiPriority="69" w:unhideWhenUsed="0"/>
+    <w:lsdException w:name="Dark List Accent 6" w:semiHidden="0" w:uiPriority="70" w:unhideWhenUsed="0"/>
+    <w:lsdException w:name="Colorful Shading Accent 6" w:semiHidden="0" w:uiPriority="71" w:unhideWhenUsed="0"/>
+    <w:lsdException w:name="Colorful List Accent 6" w:semiHidden="0" w:uiPriority="72" w:unhideWhenUsed="0"/>
+    <w:lsdException w:name="Colorful Grid Accent 6" w:semiHidden="0" w:uiPriority="73" w:unhideWhenUsed="0"/>
+    <w:lsdException w:name="Subtle Emphasis" w:semiHidden="0" w:uiPriority="19" w:unhideWhenUsed="0" w:qFormat="1"/>
+    <w:lsdException w:name="Intense Emphasis" w:semiHidden="0" w:uiPriority="21" w:unhideWhenUsed="0" w:qFormat="1"/>
+    <w:lsdException w:name="Subtle Reference" w:semiHidden="0" w:uiPriority="31" w:unhideWhenUsed="0" w:qFormat="1"/>
+    <w:lsdException w:name="Intense Reference" w:semiHidden="0" w:uiPriority="32" w:unhideWhenUsed="0" w:qFormat="1"/>
+    <w:lsdException w:name="Book Title" w:semiHidden="0" w:uiPriority="33" w:unhideWhenUsed="0" w:qFormat="1"/>
+    <w:lsdException w:name="Bibliography" w:uiPriority="37"/>
+    <w:lsdException w:name="TOC Heading" w:uiPriority="39" w:qFormat="1"/>
+  </w:latentStyles>
+  <w:style w:type="paragraph" w:default="1" w:styleId="Normal">
+    <w:name w:val="Normal"/>
+    <w:rPr>
+      <w:sz w:val="24"/>
+      <w:szCs w:val="24"/>
+      <w:lang w:val="en-US" w:eastAsia="en-US"/>
+    </w:rPr>
+  </w:style>
+  <w:style w:type="paragraph" w:styleId="Heading1">
+    <w:name w:val="heading 1"/>
+    <w:basedOn w:val="Normal"/>
+    <w:next w:val="Normal"/>
+    <w:link w:val="Heading1Char"/>
+    <w:uiPriority w:val="9"/>
+    <w:qFormat/>
+    <w:rsid w:val="00A94DAD"/>
+    <w:pPr>
+      <w:keepNext/>
+      <w:keepLines/>
+      <w:spacing w:before="240"/>
+      <w:outlineLvl w:val="0"/>
+    </w:pPr>
+    <w:rPr>
+      <w:rFonts w:asciiTheme="majorHAnsi" w:eastAsiaTheme="majorEastAsia" w:hAnsiTheme="majorHAnsi" w:cstheme="majorBidi"/>
+      <w:color w:val="2F759E" w:themeColor="accent1" w:themeShade="BF"/>
+      <w:sz w:val="32"/>
+      <w:szCs w:val="32"/>
+    </w:rPr>
+  </w:style>
+  <w:style w:type="character" w:default="1" w:styleId="DefaultParagraphFont">
+    <w:name w:val="Default Paragraph Font"/>
+    <w:uiPriority w:val="1"/>
+    <w:semiHidden/>
+    <w:unhideWhenUsed/>
+  </w:style>
+  <w:style w:type="table" w:default="1" w:styleId="TableNormal">
+    <w:name w:val="Normal Table"/>
+    <w:uiPriority w:val="99"/>
+    <w:semiHidden/>
+    <w:unhideWhenUsed/>
+    <w:tblPr>
+      <w:tblInd w:w="0" w:type="dxa"/>
+      <w:tblCellMar>
+        <w:top w:w="0" w:type="dxa"/>
+        <w:left w:w="108" w:type="dxa"/>
+        <w:bottom w:w="0" w:type="dxa"/>
+        <w:right w:w="108" w:type="dxa"/>
+      </w:tblCellMar>
+    </w:tblPr>
+  </w:style>
+  <w:style w:type="numbering" w:default="1" w:styleId="NoList">
+    <w:name w:val="No List"/>
+    <w:uiPriority w:val="99"/>
+    <w:semiHidden/>
+    <w:unhideWhenUsed/>
+  </w:style>
+  <w:style w:type="character" w:styleId="Hyperlink">
+    <w:name w:val="Hyperlink"/>
+    <w:uiPriority w:val="99"/>
+    <w:rPr>
+      <w:u w:val="single"/>
+    </w:rPr>
+  </w:style>
+  <w:style w:type="paragraph" w:customStyle="1" w:styleId="Gvde">
+    <w:name w:val="Gövde"/>
+    <w:rPr>
+      <w:rFonts w:ascii="Helvetica" w:hAnsi="Arial Unicode MS" w:cs="Arial Unicode MS"/>
+      <w:color w:val="000000"/>
+      <w:sz w:val="22"/>
+      <w:szCs w:val="22"/>
+    </w:rPr>
+  </w:style>
+  <w:style w:type="paragraph" w:customStyle="1" w:styleId="Balk">
+    <w:name w:val="Başlık"/>
+    <w:next w:val="Gvde"/>
+    <w:pPr>
+      <w:keepNext/>
+      <w:outlineLvl w:val="0"/>
+    </w:pPr>
+    <w:rPr>
+      <w:rFonts w:ascii="Helvetica" w:hAnsi="Arial Unicode MS" w:cs="Arial Unicode MS"/>
+      <w:b/>
+      <w:bCs/>
+      <w:color w:val="000000"/>
+      <w:sz w:val="36"/>
+      <w:szCs w:val="36"/>
+      <w:lang w:val="en-US"/>
+    </w:rPr>
+  </w:style>
+  <w:style w:type="numbering" w:customStyle="1" w:styleId="eAktarlan1Stili">
+    <w:name w:val="İçe Aktarılan 1 Stili"/>
+    <w:pPr>
+      <w:numPr>
+        <w:numId w:val="2"/>
+      </w:numPr>
+    </w:pPr>
+  </w:style>
+  <w:style w:type="paragraph" w:styleId="ListParagraph">
+    <w:name w:val="List Paragraph"/>
+    <w:pPr>
+      <w:spacing w:after="160" w:line="259" w:lineRule="auto"/>
+      <w:ind w:left="720"/>
+    </w:pPr>
+    <w:rPr>
+      <w:rFonts w:ascii="Calibri" w:eastAsia="Calibri" w:hAnsi="Calibri" w:cs="Calibri"/>
+      <w:color w:val="000000"/>
+      <w:sz w:val="22"/>
+      <w:szCs w:val="22"/>
+      <w:u w:color="000000"/>
+      <w:lang w:val="en-US"/>
+    </w:rPr>
+  </w:style>
+  <w:style w:type="numbering" w:customStyle="1" w:styleId="List0">
+    <w:name w:val="List 0"/>
+    <w:basedOn w:val="eAktarlan1Stili"/>
+    <w:pPr>
+      <w:numPr>
+        <w:numId w:val="50"/>
+      </w:numPr>
+    </w:pPr>
+  </w:style>
+  <w:style w:type="numbering" w:customStyle="1" w:styleId="List1">
+    <w:name w:val="List 1"/>
+    <w:basedOn w:val="eAktarlan1Stili"/>
+    <w:pPr>
+      <w:numPr>
+        <w:numId w:val="40"/>
+      </w:numPr>
+    </w:pPr>
+  </w:style>
+  <w:style w:type="numbering" w:customStyle="1" w:styleId="List21">
+    <w:name w:val="List 21"/>
+    <w:basedOn w:val="eAktarlan1Stili"/>
+    <w:pPr>
+      <w:numPr>
+        <w:numId w:val="45"/>
+      </w:numPr>
+    </w:pPr>
+  </w:style>
+  <w:style w:type="numbering" w:customStyle="1" w:styleId="List31">
+    <w:name w:val="List 31"/>
+    <w:basedOn w:val="eAktarlan1Stili"/>
+    <w:pPr>
+      <w:numPr>
+        <w:numId w:val="28"/>
+      </w:numPr>
+    </w:pPr>
+  </w:style>
+  <w:style w:type="numbering" w:customStyle="1" w:styleId="List41">
+    <w:name w:val="List 41"/>
+    <w:basedOn w:val="eAktarlan1Stili"/>
+    <w:pPr>
+      <w:numPr>
+        <w:numId w:val="32"/>
+      </w:numPr>
+    </w:pPr>
+  </w:style>
+  <w:style w:type="character" w:customStyle="1" w:styleId="Heading1Char">
+    <w:name w:val="Heading 1 Char"/>
+    <w:basedOn w:val="DefaultParagraphFont"/>
+    <w:link w:val="Heading1"/>
+    <w:uiPriority w:val="9"/>
+    <w:rsid w:val="00A94DAD"/>
+    <w:rPr>
+      <w:rFonts w:asciiTheme="majorHAnsi" w:eastAsiaTheme="majorEastAsia" w:hAnsiTheme="majorHAnsi" w:cstheme="majorBidi"/>
+      <w:color w:val="2F759E" w:themeColor="accent1" w:themeShade="BF"/>
+      <w:sz w:val="32"/>
+      <w:szCs w:val="32"/>
+      <w:lang w:val="en-US" w:eastAsia="en-US"/>
+    </w:rPr>
+  </w:style>
+  <w:style w:type="paragraph" w:styleId="TOCHeading">
+    <w:name w:val="TOC Heading"/>
+    <w:basedOn w:val="Heading1"/>
+    <w:next w:val="Normal"/>
+    <w:uiPriority w:val="39"/>
+    <w:unhideWhenUsed/>
+    <w:qFormat/>
+    <w:rsid w:val="00A94DAD"/>
+    <w:pPr>
+      <w:pBdr>
+        <w:top w:val="none" w:sz="0" w:space="0" w:color="auto"/>
+        <w:left w:val="none" w:sz="0" w:space="0" w:color="auto"/>
+        <w:bottom w:val="none" w:sz="0" w:space="0" w:color="auto"/>
+        <w:right w:val="none" w:sz="0" w:space="0" w:color="auto"/>
+        <w:between w:val="none" w:sz="0" w:space="0" w:color="auto"/>
+        <w:bar w:val="none" w:sz="0" w:color="auto"/>
+      </w:pBdr>
+      <w:spacing w:line="259" w:lineRule="auto"/>
+      <w:outlineLvl w:val="9"/>
+    </w:pPr>
+    <w:rPr>
+      <w:bdr w:val="none" w:sz="0" w:space="0" w:color="auto"/>
+    </w:rPr>
+  </w:style>
+  <w:style w:type="paragraph" w:styleId="TOC1">
+    <w:name w:val="toc 1"/>
+    <w:basedOn w:val="Normal"/>
+    <w:next w:val="Normal"/>
+    <w:autoRedefine/>
+    <w:uiPriority w:val="39"/>
+    <w:unhideWhenUsed/>
+    <w:rsid w:val="00A94DAD"/>
+    <w:pPr>
+      <w:spacing w:after="100"/>
+    </w:pPr>
+  </w:style>
+</w:styles>
+</file>
+
+<file path=word/stylesWithEffects.xml><?xml version="1.0" encoding="utf-8"?>
+<w:styles xmlns:wpc="http://schemas.microsoft.com/office/word/2010/wordprocessingCanvas" xmlns:mc="http://schemas.openxmlformats.org/markup-compatibility/2006" xmlns:o="urn:schemas-microsoft-com:office:office" xmlns:r="http://schemas.openxmlformats.org/officeDocument/2006/relationships" xmlns:m="http://schemas.openxmlformats.org/officeDocument/2006/math" xmlns:v="urn:schemas-microsoft-com:vml" xmlns:wp14="http://schemas.microsoft.com/office/word/2010/wordprocessingDrawing" xmlns:wp="http://schemas.openxmlformats.org/drawingml/2006/wordprocessingDrawing" xmlns:w10="urn:schemas-microsoft-com:office:word" xmlns:w="http://schemas.openxmlformats.org/wordprocessingml/2006/main" xmlns:w14="http://schemas.microsoft.com/office/word/2010/wordml" xmlns:wpg="http://schemas.microsoft.com/office/word/2010/wordprocessingGroup" xmlns:wpi="http://schemas.microsoft.com/office/word/2010/wordprocessingInk" xmlns:wne="http://schemas.microsoft.com/office/word/2006/wordml" xmlns:wps="http://schemas.microsoft.com/office/word/2010/wordprocessingShape" mc:Ignorable="w14 wp14">
+  <w:docDefaults>
+    <w:rPrDefault>
+      <w:rPr>
+        <w:rFonts w:ascii="Times New Roman" w:eastAsia="Arial Unicode MS" w:hAnsi="Times New Roman" w:cs="Times New Roman"/>
+        <w:bdr w:val="nil"/>
+        <w:lang w:val="tr-TR" w:eastAsia="tr-TR" w:bidi="ar-SA"/>
+      </w:rPr>
+    </w:rPrDefault>
+    <w:pPrDefault>
+      <w:pPr>
+        <w:pBdr>
+          <w:top w:val="nil"/>
+          <w:left w:val="nil"/>
+          <w:bottom w:val="nil"/>
+          <w:right w:val="nil"/>
+          <w:between w:val="nil"/>
+          <w:bar w:val="nil"/>
+        </w:pBdr>
+      </w:pPr>
+    </w:pPrDefault>
+  </w:docDefaults>
+  <w:latentStyles w:defLockedState="0" w:defUIPriority="99" w:defSemiHidden="1" w:defUnhideWhenUsed="1" w:defQFormat="0" w:count="267">
+    <w:lsdException w:name="Normal" w:semiHidden="0" w:uiPriority="0" w:unhideWhenUsed="0" w:qFormat="1"/>
+    <w:lsdException w:name="heading 1" w:semiHidden="0" w:uiPriority="9" w:unhideWhenUsed="0" w:qFormat="1"/>
+    <w:lsdException w:name="heading 2" w:uiPriority="9" w:qFormat="1"/>
+    <w:lsdException w:name="heading 3" w:uiPriority="9" w:qFormat="1"/>
+    <w:lsdException w:name="heading 4" w:uiPriority="9" w:qFormat="1"/>
+    <w:lsdException w:name="heading 5" w:uiPriority="9" w:qFormat="1"/>
+    <w:lsdException w:name="heading 6" w:uiPriority="9" w:qFormat="1"/>
+    <w:lsdException w:name="heading 7" w:uiPriority="9" w:qFormat="1"/>
+    <w:lsdException w:name="heading 8" w:uiPriority="9" w:qFormat="1"/>
+    <w:lsdException w:name="heading 9" w:uiPriority="9" w:qFormat="1"/>
+    <w:lsdException w:name="toc 1" w:uiPriority="39"/>
+    <w:lsdException w:name="toc 2" w:uiPriority="39"/>
+    <w:lsdException w:name="toc 3" w:uiPriority="39"/>
+    <w:lsdException w:name="toc 4" w:uiPriority="39"/>
+    <w:lsdException w:name="toc 5" w:uiPriority="39"/>
+    <w:lsdException w:name="toc 6" w:uiPriority="39"/>
+    <w:lsdException w:name="toc 7" w:uiPriority="39"/>
+    <w:lsdException w:name="toc 8" w:uiPriority="39"/>
+    <w:lsdException w:name="toc 9" w:uiPriority="39"/>
+    <w:lsdException w:name="caption" w:uiPriority="35" w:qFormat="1"/>
+    <w:lsdException w:name="Title" w:semiHidden="0" w:uiPriority="10" w:unhideWhenUsed="0" w:qFormat="1"/>
+    <w:lsdException w:name="Default Paragraph Font" w:uiPriority="1"/>
+    <w:lsdException w:name="Subtitle" w:semiHidden="0" w:uiPriority="11" w:unhideWhenUsed="0" w:qFormat="1"/>
+    <w:lsdException w:name="Strong" w:semiHidden="0" w:uiPriority="22" w:unhideWhenUsed="0" w:qFormat="1"/>
+    <w:lsdException w:name="Emphasis" w:semiHidden="0" w:uiPriority="20" w:unhideWhenUsed="0" w:qFormat="1"/>
+    <w:lsdException w:name="Table Grid" w:semiHidden="0" w:uiPriority="39" w:unhideWhenUsed="0"/>
+    <w:lsdException w:name="Placeholder Text" w:unhideWhenUsed="0"/>
+    <w:lsdException w:name="No Spacing" w:semiHidden="0" w:uiPriority="1" w:unhideWhenUsed="0" w:qFormat="1"/>
+    <w:lsdException w:name="Light Shading" w:semiHidden="0" w:uiPriority="60" w:unhideWhenUsed="0"/>
+    <w:lsdException w:name="Light List" w:semiHidden="0" w:uiPriority="61" w:unhideWhenUsed="0"/>
+    <w:lsdException w:name="Light Grid" w:semiHidden="0" w:uiPriority="62" w:unhideWhenUsed="0"/>
+    <w:lsdException w:name="Medium Shading 1" w:semiHidden="0" w:uiPriority="63" w:unhideWhenUsed="0"/>
+    <w:lsdException w:name="Medium Shading 2" w:semiHidden="0" w:uiPriority="64" w:unhideWhenUsed="0"/>
+    <w:lsdException w:name="Medium List 1" w:semiHidden="0" w:uiPriority="65" w:unhideWhenUsed="0"/>
+    <w:lsdException w:name="Medium List 2" w:semiHidden="0" w:uiPriority="66" w:unhideWhenUsed="0"/>
+    <w:lsdException w:name="Medium Grid 1" w:semiHidden="0" w:uiPriority="67" w:unhideWhenUsed="0"/>
+    <w:lsdException w:name="Medium Grid 2" w:semiHidden="0" w:uiPriority="68" w:unhideWhenUsed="0"/>
+    <w:lsdException w:name="Medium Grid 3" w:semiHidden="0" w:uiPriority="69" w:unhideWhenUsed="0"/>
+    <w:lsdException w:name="Dark List" w:semiHidden="0" w:uiPriority="70" w:unhideWhenUsed="0"/>
+    <w:lsdException w:name="Colorful Shading" w:semiHidden="0" w:uiPriority="71" w:unhideWhenUsed="0"/>
+    <w:lsdException w:name="Colorful List" w:semiHidden="0" w:uiPriority="72" w:unhideWhenUsed="0"/>
+    <w:lsdException w:name="Colorful Grid" w:semiHidden="0" w:uiPriority="73" w:unhideWhenUsed="0"/>
+    <w:lsdException w:name="Light Shading Accent 1" w:semiHidden="0" w:uiPriority="60" w:unhideWhenUsed="0"/>
+    <w:lsdException w:name="Light List Accent 1" w:semiHidden="0" w:uiPriority="61" w:unhideWhenUsed="0"/>
+    <w:lsdException w:name="Light Grid Accent 1" w:semiHidden="0" w:uiPriority="62" w:unhideWhenUsed="0"/>
+    <w:lsdException w:name="Medium Shading 1 Accent 1" w:semiHidden="0" w:uiPriority="63" w:unhideWhenUsed="0"/>
+    <w:lsdException w:name="Medium Shading 2 Accent 1" w:semiHidden="0" w:uiPriority="64" w:unhideWhenUsed="0"/>
+    <w:lsdException w:name="Medium List 1 Accent 1" w:semiHidden="0" w:uiPriority="65" w:unhideWhenUsed="0"/>
+    <w:lsdException w:name="Revision" w:unhideWhenUsed="0"/>
+    <w:lsdException w:name="List Paragraph" w:semiHidden="0" w:uiPriority="34" w:unhideWhenUsed="0" w:qFormat="1"/>
+    <w:lsdException w:name="Quote" w:semiHidden="0" w:uiPriority="29" w:unhideWhenUsed="0" w:qFormat="1"/>
+    <w:lsdException w:name="Intense Quote" w:semiHidden="0" w:uiPriority="30" w:unhideWhenUsed="0" w:qFormat="1"/>
+    <w:lsdException w:name="Medium List 2 Accent 1" w:semiHidden="0" w:uiPriority="66" w:unhideWhenUsed="0"/>
+    <w:lsdException w:name="Medium Grid 1 Accent 1" w:semiHidden="0" w:uiPriority="67" w:unhideWhenUsed="0"/>
+    <w:lsdException w:name="Medium Grid 2 Accent 1" w:semiHidden="0" w:uiPriority="68" w:unhideWhenUsed="0"/>
+    <w:lsdException w:name="Medium Grid 3 Accent 1" w:semiHidden="0" w:uiPriority="69" w:unhideWhenUsed="0"/>
+    <w:lsdException w:name="Dark List Accent 1" w:semiHidden="0" w:uiPriority="70" w:unhideWhenUsed="0"/>
+    <w:lsdException w:name="Colorful Shading Accent 1" w:semiHidden="0" w:uiPriority="71" w:unhideWhenUsed="0"/>
+    <w:lsdException w:name="Colorful List Accent 1" w:semiHidden="0" w:uiPriority="72" w:unhideWhenUsed="0"/>
+    <w:lsdException w:name="Colorful Grid Accent 1" w:semiHidden="0" w:uiPriority="73" w:unhideWhenUsed="0"/>
+    <w:lsdException w:name="Light Shading Accent 2" w:semiHidden="0" w:uiPriority="60" w:unhideWhenUsed="0"/>
+    <w:lsdException w:name="Light List Accent 2" w:semiHidden="0" w:uiPriority="61" w:unhideWhenUsed="0"/>
+    <w:lsdException w:name="Light Grid Accent 2" w:semiHidden="0" w:uiPriority="62" w:unhideWhenUsed="0"/>
+    <w:lsdException w:name="Medium Shading 1 Accent 2" w:semiHidden="0" w:uiPriority="63" w:unhideWhenUsed="0"/>
+    <w:lsdException w:name="Medium Shading 2 Accent 2" w:semiHidden="0" w:uiPriority="64" w:unhideWhenUsed="0"/>
+    <w:lsdException w:name="Medium List 1 Accent 2" w:semiHidden="0" w:uiPriority="65" w:unhideWhenUsed="0"/>
+    <w:lsdException w:name="Medium List 2 Accent 2" w:semiHidden="0" w:uiPriority="66" w:unhideWhenUsed="0"/>
+    <w:lsdException w:name="Medium Grid 1 Accent 2" w:semiHidden="0" w:uiPriority="67" w:unhideWhenUsed="0"/>
+    <w:lsdException w:name="Medium Grid 2 Accent 2" w:semiHidden="0" w:uiPriority="68" w:unhideWhenUsed="0"/>
+    <w:lsdException w:name="Medium Grid 3 Accent 2" w:semiHidden="0" w:uiPriority="69" w:unhideWhenUsed="0"/>
+    <w:lsdException w:name="Dark List Accent 2" w:semiHidden="0" w:uiPriority="70" w:unhideWhenUsed="0"/>
+    <w:lsdException w:name="Colorful Shading Accent 2" w:semiHidden="0" w:uiPriority="71" w:unhideWhenUsed="0"/>
+    <w:lsdException w:name="Colorful List Accent 2" w:semiHidden="0" w:uiPriority="72" w:unhideWhenUsed="0"/>
+    <w:lsdException w:name="Colorful Grid Accent 2" w:semiHidden="0" w:uiPriority="73" w:unhideWhenUsed="0"/>
+    <w:lsdException w:name="Light Shading Accent 3" w:semiHidden="0" w:uiPriority="60" w:unhideWhenUsed="0"/>
+    <w:lsdException w:name="Light List Accent 3" w:semiHidden="0" w:uiPriority="61" w:unhideWhenUsed="0"/>
+    <w:lsdException w:name="Light Grid Accent 3" w:semiHidden="0" w:uiPriority="62" w:unhideWhenUsed="0"/>
+    <w:lsdException w:name="Medium Shading 1 Accent 3" w:semiHidden="0" w:uiPriority="63" w:unhideWhenUsed="0"/>
+    <w:lsdException w:name="Medium Shading 2 Accent 3" w:semiHidden="0" w:uiPriority="64" w:unhideWhenUsed="0"/>
+    <w:lsdException w:name="Medium List 1 Accent 3" w:semiHidden="0" w:uiPriority="65" w:unhideWhenUsed="0"/>
+    <w:lsdException w:name="Medium List 2 Accent 3" w:semiHidden="0" w:uiPriority="66" w:unhideWhenUsed="0"/>
+    <w:lsdException w:name="Medium Grid 1 Accent 3" w:semiHidden="0" w:uiPriority="67" w:unhideWhenUsed="0"/>
+    <w:lsdException w:name="Medium Grid 2 Accent 3" w:semiHidden="0" w:uiPriority="68" w:unhideWhenUsed="0"/>
+    <w:lsdException w:name="Medium Grid 3 Accent 3" w:semiHidden="0" w:uiPriority="69" w:unhideWhenUsed="0"/>
+    <w:lsdException w:name="Dark List Accent 3" w:semiHidden="0" w:uiPriority="70" w:unhideWhenUsed="0"/>
+    <w:lsdException w:name="Colorful Shading Accent 3" w:semiHidden="0" w:uiPriority="71" w:unhideWhenUsed="0"/>
+    <w:lsdException w:name="Colorful List Accent 3" w:semiHidden="0" w:uiPriority="72" w:unhideWhenUsed="0"/>
+    <w:lsdException w:name="Colorful Grid Accent 3" w:semiHidden="0" w:uiPriority="73" w:unhideWhenUsed="0"/>
+    <w:lsdException w:name="Light Shading Accent 4" w:semiHidden="0" w:uiPriority="60" w:unhideWhenUsed="0"/>
+    <w:lsdException w:name="Light List Accent 4" w:semiHidden="0" w:uiPriority="61" w:unhideWhenUsed="0"/>
+    <w:lsdException w:name="Light Grid Accent 4" w:semiHidden="0" w:uiPriority="62" w:unhideWhenUsed="0"/>
+    <w:lsdException w:name="Medium Shading 1 Accent 4" w:semiHidden="0" w:uiPriority="63" w:unhideWhenUsed="0"/>
+    <w:lsdException w:name="Medium Shading 2 Accent 4" w:semiHidden="0" w:uiPriority="64" w:unhideWhenUsed="0"/>
+    <w:lsdException w:name="Medium List 1 Accent 4" w:semiHidden="0" w:uiPriority="65" w:unhideWhenUsed="0"/>
+    <w:lsdException w:name="Medium List 2 Accent 4" w:semiHidden="0" w:uiPriority="66" w:unhideWhenUsed="0"/>
+    <w:lsdException w:name="Medium Grid 1 Accent 4" w:semiHidden="0" w:uiPriority="67" w:unhideWhenUsed="0"/>
+    <w:lsdException w:name="Medium Grid 2 Accent 4" w:semiHidden="0" w:uiPriority="68" w:unhideWhenUsed="0"/>
+    <w:lsdException w:name="Medium Grid 3 Accent 4" w:semiHidden="0" w:uiPriority="69" w:unhideWhenUsed="0"/>
+    <w:lsdException w:name="Dark List Accent 4" w:semiHidden="0" w:uiPriority="70" w:unhideWhenUsed="0"/>
+    <w:lsdException w:name="Colorful Shading Accent 4" w:semiHidden="0" w:uiPriority="71" w:unhideWhenUsed="0"/>
+    <w:lsdException w:name="Colorful List Accent 4" w:semiHidden="0" w:uiPriority="72" w:unhideWhenUsed="0"/>
+    <w:lsdException w:name="Colorful Grid Accent 4" w:semiHidden="0" w:uiPriority="73" w:unhideWhenUsed="0"/>
+    <w:lsdException w:name="Light Shading Accent 5" w:semiHidden="0" w:uiPriority="60" w:unhideWhenUsed="0"/>
+    <w:lsdException w:name="Light List Accent 5" w:semiHidden="0" w:uiPriority="61" w:unhideWhenUsed="0"/>
+    <w:lsdException w:name="Light Grid Accent 5" w:semiHidden="0" w:uiPriority="62" w:unhideWhenUsed="0"/>
+    <w:lsdException w:name="Medium Shading 1 Accent 5" w:semiHidden="0" w:uiPriority="63" w:unhideWhenUsed="0"/>
+    <w:lsdException w:name="Medium Shading 2 Accent 5" w:semiHidden="0" w:uiPriority="64" w:unhideWhenUsed="0"/>
+    <w:lsdException w:name="Medium List 1 Accent 5" w:semiHidden="0" w:uiPriority="65" w:unhideWhenUsed="0"/>
+    <w:lsdException w:name="Medium List 2 Accent 5" w:semiHidden="0" w:uiPriority="66" w:unhideWhenUsed="0"/>
+    <w:lsdException w:name="Medium Grid 1 Accent 5" w:semiHidden="0" w:uiPriority="67" w:unhideWhenUsed="0"/>
+    <w:lsdException w:name="Medium Grid 2 Accent 5" w:semiHidden="0" w:uiPriority="68" w:unhideWhenUsed="0"/>
+    <w:lsdException w:name="Medium Grid 3 Accent 5" w:semiHidden="0" w:uiPriority="69" w:unhideWhenUsed="0"/>
+    <w:lsdException w:name="Dark List Accent 5" w:semiHidden="0" w:uiPriority="70" w:unhideWhenUsed="0"/>
+    <w:lsdException w:name="Colorful Shading Accent 5" w:semiHidden="0" w:uiPriority="71" w:unhideWhenUsed="0"/>
+    <w:lsdException w:name="Colorful List Accent 5" w:semiHidden="0" w:uiPriority="72" w:unhideWhenUsed="0"/>
+    <w:lsdException w:name="Colorful Grid Accent 5" w:semiHidden="0" w:uiPriority="73" w:unhideWhenUsed="0"/>
+    <w:lsdException w:name="Light Shading Accent 6" w:semiHidden="0" w:uiPriority="60" w:unhideWhenUsed="0"/>
+    <w:lsdException w:name="Light List Accent 6" w:semiHidden="0" w:uiPriority="61" w:unhideWhenUsed="0"/>
+    <w:lsdException w:name="Light Grid Accent 6" w:semiHidden="0" w:uiPriority="62" w:unhideWhenUsed="0"/>
+    <w:lsdException w:name="Medium Shading 1 Accent 6" w:semiHidden="0" w:uiPriority="63" w:unhideWhenUsed="0"/>
+    <w:lsdException w:name="Medium Shading 2 Accent 6" w:semiHidden="0" w:uiPriority="64" w:unhideWhenUsed="0"/>
+    <w:lsdException w:name="Medium List 1 Accent 6" w:semiHidden="0" w:uiPriority="65" w:unhideWhenUsed="0"/>
+    <w:lsdException w:name="Medium List 2 Accent 6" w:semiHidden="0" w:uiPriority="66" w:unhideWhenUsed="0"/>
+    <w:lsdException w:name="Medium Grid 1 Accent 6" w:semiHidden="0" w:uiPriority="67" w:unhideWhenUsed="0"/>
+    <w:lsdException w:name="Medium Grid 2 Accent 6" w:semiHidden="0" w:uiPriority="68" w:unhideWhenUsed="0"/>
+    <w:lsdException w:name="Medium Grid 3 Accent 6" w:semiHidden="0" w:uiPriority="69" w:unhideWhenUsed="0"/>
+    <w:lsdException w:name="Dark List Accent 6" w:semiHidden="0" w:uiPriority="70" w:unhideWhenUsed="0"/>
+    <w:lsdException w:name="Colorful Shading Accent 6" w:semiHidden="0" w:uiPriority="71" w:unhideWhenUsed="0"/>
+    <w:lsdException w:name="Colorful List Accent 6" w:semiHidden="0" w:uiPriority="72" w:unhideWhenUsed="0"/>
+    <w:lsdException w:name="Colorful Grid Accent 6" w:semiHidden="0" w:uiPriority="73" w:unhideWhenUsed="0"/>
+    <w:lsdException w:name="Subtle Emphasis" w:semiHidden="0" w:uiPriority="19" w:unhideWhenUsed="0" w:qFormat="1"/>
+    <w:lsdException w:name="Intense Emphasis" w:semiHidden="0" w:uiPriority="21" w:unhideWhenUsed="0" w:qFormat="1"/>
+    <w:lsdException w:name="Subtle Reference" w:semiHidden="0" w:uiPriority="31" w:unhideWhenUsed="0" w:qFormat="1"/>
+    <w:lsdException w:name="Intense Reference" w:semiHidden="0" w:uiPriority="32" w:unhideWhenUsed="0" w:qFormat="1"/>
+    <w:lsdException w:name="Book Title" w:semiHidden="0" w:uiPriority="33" w:unhideWhenUsed="0" w:qFormat="1"/>
+    <w:lsdException w:name="Bibliography" w:uiPriority="37"/>
+    <w:lsdException w:name="TOC Heading" w:uiPriority="39" w:qFormat="1"/>
   </w:latentStyles>
   <w:style w:type="paragraph" w:default="1" w:styleId="Normal">
     <w:name w:val="Normal"/>
@@ -12270,7 +12391,7 @@
 </file>
 
 <file path=customXml/itemProps1.xml><?xml version="1.0" encoding="utf-8"?>
-<ds:datastoreItem xmlns:ds="http://schemas.openxmlformats.org/officeDocument/2006/customXml" ds:itemID="{CF417548-4BFF-4E02-B956-73DD279549C0}">
+<ds:datastoreItem xmlns:ds="http://schemas.openxmlformats.org/officeDocument/2006/customXml" ds:itemID="{8844BB10-23FA-48B9-9595-7985B9258776}">
   <ds:schemaRefs>
     <ds:schemaRef ds:uri="http://schemas.openxmlformats.org/officeDocument/2006/bibliography"/>
   </ds:schemaRefs>

</xml_diff>